<commit_message>
merged UX-UI and File_Handler for master Run well. not test yet not recovered file yet
</commit_message>
<xml_diff>
--- a/sample/ex2 - Copy.docx
+++ b/sample/ex2 - Copy.docx
@@ -30,7 +30,7 @@
           <w:sz w:val="27"/>
           <w:szCs w:val="27"/>
         </w:rPr>
-        <w:t>Pham Thi Thu Trang</w:t>
+        <w:t>Tran Thi Ut</w:t>
       </w:r>
       <w:r>
         <w:rPr>
@@ -60,7 +60,7 @@
           <w:sz w:val="27"/>
           <w:szCs w:val="27"/>
         </w:rPr>
-        <w:t>Soon Pham Thi Thu Trang spotted other landmarks—an outcropping of limestone beside the path that had a silhouette like a man’s face, a marshy spot beside the river where the waterfowl were easily startled, a tall tree that looked like a man with his arms upraised. They were drawing near to the place where there was a</w:t>
+        <w:t>Soon Tran Thi Ut spotted other landmarks—an outcropping of limestone beside the path that had a silhouette like a man’s face, a marshy spot beside the river where the waterfowl were easily startled, a tall tree that looked like a man with his arms upraised. They were drawing near to the place where there was a</w:t>
       </w:r>
       <w:bookmarkStart w:id="0" w:name="_GoBack"/>
       <w:bookmarkEnd w:id="0"/>
@@ -92,7 +92,7 @@
           <w:sz w:val="27"/>
           <w:szCs w:val="27"/>
         </w:rPr>
-        <w:t xml:space="preserve">Pham Thi Thu Trang had been back and forth along the river path many times in her short life. Her people had not created the path—it had always been there, like the river—but their deerskin-shod feet and the wooden wheels of their handcarts kept the path well worn. </w:t>
+        <w:t xml:space="preserve">Tran Thi Ut had been back and forth along the river path many times in her short life. Her people had not created the path—it had always been there, like the river—but their deerskin-shod feet and the wooden wheels of their handcarts kept the path well worn. </w:t>
       </w:r>
       <w:proofErr w:type="spellStart"/>
       <w:r>
@@ -111,7 +111,7 @@
           <w:sz w:val="27"/>
           <w:szCs w:val="27"/>
         </w:rPr>
-        <w:t>Pham Thi Thu Trang’s</w:t>
+        <w:t>Tran Thi Ut’s</w:t>
       </w:r>
       <w:proofErr w:type="spellEnd"/>
       <w:r>
@@ -163,28 +163,28 @@
           <w:sz w:val="27"/>
           <w:szCs w:val="27"/>
         </w:rPr>
-        <w:t>With their precious cargo of salt, the travelers crossed the coastal lowlands and traveled toward the mountains. But Pham Thi Thu Trang’s people never reached the mountaintops; they traveled only as far as the foothills. Many people lived in the forests and grassy meadows of the foothills, gathered in small villages. In return for salt, these people would give Pham Thi Thu Trang’s people dried meat, animal skins, cloth spun from wool, clay pots, needles and scraping tools carved from bone, and little toys made of wood.</w:t>
-      </w:r>
-    </w:p>
-    <w:p>
-      <w:pPr>
-        <w:spacing w:after="0" w:line="240" w:lineRule="auto"/>
-        <w:ind w:left="0"/>
-        <w:rPr>
-          <w:rFonts w:eastAsia="Times New Roman" w:cs="Times New Roman"/>
-          <w:color w:val="000000"/>
-          <w:sz w:val="27"/>
-          <w:szCs w:val="27"/>
-        </w:rPr>
-      </w:pPr>
-      <w:r>
-        <w:rPr>
-          <w:rFonts w:eastAsia="Times New Roman" w:cs="Times New Roman"/>
-          <w:color w:val="000000"/>
-          <w:sz w:val="27"/>
-          <w:szCs w:val="27"/>
-        </w:rPr>
-        <w:t>Their bartering done, Pham Thi Thu Trang and her people would travel back down the river path to the sea. The cycle would begin again.</w:t>
+        <w:t>With their precious cargo of salt, the travelers crossed the coastal lowlands and traveled toward the mountains. But Tran Thi Ut’s people never reached the mountaintops; they traveled only as far as the foothills. Many people lived in the forests and grassy meadows of the foothills, gathered in small villages. In return for salt, these people would give Tran Thi Ut’s people dried meat, animal skins, cloth spun from wool, clay pots, needles and scraping tools carved from bone, and little toys made of wood.</w:t>
+      </w:r>
+    </w:p>
+    <w:p>
+      <w:pPr>
+        <w:spacing w:after="0" w:line="240" w:lineRule="auto"/>
+        <w:ind w:left="0"/>
+        <w:rPr>
+          <w:rFonts w:eastAsia="Times New Roman" w:cs="Times New Roman"/>
+          <w:color w:val="000000"/>
+          <w:sz w:val="27"/>
+          <w:szCs w:val="27"/>
+        </w:rPr>
+      </w:pPr>
+      <w:r>
+        <w:rPr>
+          <w:rFonts w:eastAsia="Times New Roman" w:cs="Times New Roman"/>
+          <w:color w:val="000000"/>
+          <w:sz w:val="27"/>
+          <w:szCs w:val="27"/>
+        </w:rPr>
+        <w:t>Their bartering done, Tran Thi Ut and her people would travel back down the river path to the sea. The cycle would begin again.</w:t>
       </w:r>
     </w:p>
     <w:p>
@@ -214,7 +214,7 @@
           <w:sz w:val="27"/>
           <w:szCs w:val="27"/>
         </w:rPr>
-        <w:t xml:space="preserve">Pham Thi Thu Trang </w:t>
+        <w:t xml:space="preserve">Tran Thi Ut </w:t>
       </w:r>
       <w:r>
         <w:rPr>
@@ -244,7 +244,7 @@
           <w:sz w:val="27"/>
           <w:szCs w:val="27"/>
         </w:rPr>
-        <w:t>Of all the places along the path, the area they were approaching, with the island in the river, was Pham Thi Thu Trang’s favorite.</w:t>
+        <w:t>Of all the places along the path, the area they were approaching, with the island in the river, was Tran Thi Ut’s favorite.</w:t>
       </w:r>
     </w:p>
     <w:tbl>
@@ -333,7 +333,7 @@
                 <w:sz w:val="27"/>
                 <w:szCs w:val="27"/>
               </w:rPr>
-              <w:t>Pham Thi Thu Trang</w:t>
+              <w:t>Tran Thi Ut</w:t>
             </w:r>
             <w:r>
               <w:rPr>
@@ -396,7 +396,7 @@
                 <w:sz w:val="27"/>
                 <w:szCs w:val="27"/>
               </w:rPr>
-              <w:t>Pham Thi Thu Trangte</w:t>
+              <w:t>Tran Thi Utte</w:t>
             </w:r>
             <w:r>
               <w:rPr>
@@ -452,7 +452,7 @@
                 <w:sz w:val="27"/>
                 <w:szCs w:val="27"/>
               </w:rPr>
-              <w:t>trangPham Thi Thu Trang</w:t>
+              <w:t>trangTran Thi Ut</w:t>
             </w:r>
             <w:proofErr w:type="spellEnd"/>
           </w:p>
@@ -505,7 +505,7 @@
           <w:sz w:val="27"/>
           <w:szCs w:val="27"/>
         </w:rPr>
-        <w:t>The terrain along this stretch of the river was mostly flat, but in the immediate vicinity of the island, the land on the sunrise side was like a rumpled cloth, with hills and ridges and valleys. Among Pham Thi Thu Trang’s people, there was a wooden baby’s crib, suitable for strapping to a cart, that had been passed down for generations. The island was shaped like that crib, longer than it was wide and pointed at the upriver end, where the flow had eroded both banks. The island was like a crib, and the group of hills on the sunrise side of the river were like old women mantled in heavy cloaks gathered to have a look at the baby in the crib—that was how Pham Thi Thu Trang’s father had once described the lay of the land.</w:t>
+        <w:t>The terrain along this stretch of the river was mostly flat, but in the immediate vicinity of the island, the land on the sunrise side was like a rumpled cloth, with hills and ridges and valleys. Among Tran Thi Ut’s people, there was a wooden baby’s crib, suitable for strapping to a cart, that had been passed down for generations. The island was shaped like that crib, longer than it was wide and pointed at the upriver end, where the flow had eroded both banks. The island was like a crib, and the group of hills on the sunrise side of the river were like old women mantled in heavy cloaks gathered to have a look at the baby in the crib—that was how Tran Thi Ut’s father had once described the lay of the land.</w:t>
       </w:r>
     </w:p>
     <w:p>
@@ -578,7 +578,7 @@
           <w:sz w:val="27"/>
           <w:szCs w:val="27"/>
         </w:rPr>
-        <w:t>“We’re close to the island, aren’t we, Papa?” said Pham Thi Thu Trang.</w:t>
+        <w:t>“We’re close to the island, aren’t we, Papa?” said Tran Thi Ut.</w:t>
       </w:r>
     </w:p>
     <w:p>
@@ -661,7 +661,7 @@
           <w:sz w:val="27"/>
           <w:szCs w:val="27"/>
         </w:rPr>
-        <w:t xml:space="preserve">, proud of his daughter’s memory and powers of observation. He was a strong, handsome man with flecks of gray in his black beard. His wife had borne several children, but all had died very young except Pham Thi Thu Trang, the last, whom his wife had died bearing. Pham Thi Thu Trang was very precious to him. Like her mother, she had golden hair. Now that she had reached the age of childbearing, Pham Thi Thu Trang was beginning to display the fullness of a woman’s hips and breasts. It was </w:t>
+        <w:t xml:space="preserve">, proud of his daughter’s memory and powers of observation. He was a strong, handsome man with flecks of gray in his black beard. His wife had borne several children, but all had died very young except Tran Thi Ut, the last, whom his wife had died bearing. Tran Thi Ut was very precious to him. Like her mother, she had golden hair. Now that she had reached the age of childbearing, Tran Thi Ut was beginning to display the fullness of a woman’s hips and breasts. It was </w:t>
       </w:r>
       <w:proofErr w:type="spellStart"/>
       <w:r>
@@ -763,7 +763,7 @@
           <w:sz w:val="27"/>
           <w:szCs w:val="27"/>
         </w:rPr>
-        <w:t>“There’s something so special about this place,” said Pham Thi Thu Trang, gazing at the sparkling river to her left and then at the rocky, tree-spotted hills ahead and to her right. “How was it made? Who made it?”</w:t>
+        <w:t>“There’s something so special about this place,” said Tran Thi Ut, gazing at the sparkling river to her left and then at the rocky, tree-spotted hills ahead and to her right. “How was it made? Who made it?”</w:t>
       </w:r>
     </w:p>
     <w:p>
@@ -817,7 +817,7 @@
           <w:sz w:val="27"/>
           <w:szCs w:val="27"/>
         </w:rPr>
-        <w:t xml:space="preserve">He was trying to think of some way to express these thoughts to Pham Thi Thu Trang, when a deer, drinking at the river, was startled by their approach. The deer bolted up the brushy bank and onto the path. Instead of running to safety, the creature stood and stared at them. As clearly as if the animal had whispered aloud, </w:t>
+        <w:t xml:space="preserve">He was trying to think of some way to express these thoughts to Tran Thi Ut, when a deer, drinking at the river, was startled by their approach. The deer bolted up the brushy bank and onto the path. Instead of running to safety, the creature stood and stared at them. As clearly as if the animal had whispered aloud, </w:t>
       </w:r>
       <w:proofErr w:type="spellStart"/>
       <w:r>
@@ -873,7 +873,7 @@
           <w:sz w:val="27"/>
           <w:szCs w:val="27"/>
         </w:rPr>
-        <w:t>Pham Thi Thu Trang</w:t>
+        <w:t>Tran Thi Ut</w:t>
       </w:r>
       <w:r>
         <w:rPr>
@@ -903,28 +903,28 @@
           <w:sz w:val="27"/>
           <w:szCs w:val="27"/>
         </w:rPr>
-        <w:t>Soon Pham Thi Thu Trang spotted other landmarks—an outcropping of limestone beside the path that had a silhouette like a man’s face, a marshy spot beside the river where the waterfowl were easily startled, a tall tree that looked like a man with his arms upraised. They were drawing near to the place where there was an island in the river. The island was a good spot to make camp. They would sleep on the island tonight.</w:t>
-      </w:r>
-    </w:p>
-    <w:p>
-      <w:pPr>
-        <w:spacing w:after="0" w:line="240" w:lineRule="auto"/>
-        <w:ind w:left="0"/>
-        <w:rPr>
-          <w:rFonts w:eastAsia="Times New Roman" w:cs="Times New Roman"/>
-          <w:color w:val="000000"/>
-          <w:sz w:val="27"/>
-          <w:szCs w:val="27"/>
-        </w:rPr>
-      </w:pPr>
-      <w:r>
-        <w:rPr>
-          <w:rFonts w:eastAsia="Times New Roman" w:cs="Times New Roman"/>
-          <w:color w:val="000000"/>
-          <w:sz w:val="27"/>
-          <w:szCs w:val="27"/>
-        </w:rPr>
-        <w:t xml:space="preserve">Pham Thi Thu Trang had been back and forth along the river path many times in her short life. Her people had not created the path—it had always been there, like the river—but their deerskin-shod feet and the wooden wheels of their handcarts kept the path well worn. </w:t>
+        <w:t>Soon Tran Thi Ut spotted other landmarks—an outcropping of limestone beside the path that had a silhouette like a man’s face, a marshy spot beside the river where the waterfowl were easily startled, a tall tree that looked like a man with his arms upraised. They were drawing near to the place where there was an island in the river. The island was a good spot to make camp. They would sleep on the island tonight.</w:t>
+      </w:r>
+    </w:p>
+    <w:p>
+      <w:pPr>
+        <w:spacing w:after="0" w:line="240" w:lineRule="auto"/>
+        <w:ind w:left="0"/>
+        <w:rPr>
+          <w:rFonts w:eastAsia="Times New Roman" w:cs="Times New Roman"/>
+          <w:color w:val="000000"/>
+          <w:sz w:val="27"/>
+          <w:szCs w:val="27"/>
+        </w:rPr>
+      </w:pPr>
+      <w:r>
+        <w:rPr>
+          <w:rFonts w:eastAsia="Times New Roman" w:cs="Times New Roman"/>
+          <w:color w:val="000000"/>
+          <w:sz w:val="27"/>
+          <w:szCs w:val="27"/>
+        </w:rPr>
+        <w:t xml:space="preserve">Tran Thi Ut had been back and forth along the river path many times in her short life. Her people had not created the path—it had always been there, like the river—but their deerskin-shod feet and the wooden wheels of their handcarts kept the path well worn. </w:t>
       </w:r>
       <w:proofErr w:type="spellStart"/>
       <w:r>
@@ -943,7 +943,7 @@
           <w:sz w:val="27"/>
           <w:szCs w:val="27"/>
         </w:rPr>
-        <w:t>Pham Thi Thu Trang’s</w:t>
+        <w:t>Tran Thi Ut’s</w:t>
       </w:r>
       <w:proofErr w:type="spellEnd"/>
       <w:r>
@@ -995,28 +995,28 @@
           <w:sz w:val="27"/>
           <w:szCs w:val="27"/>
         </w:rPr>
-        <w:t>With their precious cargo of salt, the travelers crossed the coastal lowlands and traveled toward the mountains. But Pham Thi Thu Trang’s people never reached the mountaintops; they traveled only as far as the foothills. Many people lived in the forests and grassy meadows of the foothills, gathered in small villages. In return for salt, these people would give Pham Thi Thu Trang’s people dried meat, animal skins, cloth spun from wool, clay pots, needles and scraping tools carved from bone, and little toys made of wood.</w:t>
-      </w:r>
-    </w:p>
-    <w:p>
-      <w:pPr>
-        <w:spacing w:after="0" w:line="240" w:lineRule="auto"/>
-        <w:ind w:left="0"/>
-        <w:rPr>
-          <w:rFonts w:eastAsia="Times New Roman" w:cs="Times New Roman"/>
-          <w:color w:val="000000"/>
-          <w:sz w:val="27"/>
-          <w:szCs w:val="27"/>
-        </w:rPr>
-      </w:pPr>
-      <w:r>
-        <w:rPr>
-          <w:rFonts w:eastAsia="Times New Roman" w:cs="Times New Roman"/>
-          <w:color w:val="000000"/>
-          <w:sz w:val="27"/>
-          <w:szCs w:val="27"/>
-        </w:rPr>
-        <w:t>Their bartering done, Pham Thi Thu Trang and her people would travel back down the river path to the sea. The cycle would begin again.</w:t>
+        <w:t>With their precious cargo of salt, the travelers crossed the coastal lowlands and traveled toward the mountains. But Tran Thi Ut’s people never reached the mountaintops; they traveled only as far as the foothills. Many people lived in the forests and grassy meadows of the foothills, gathered in small villages. In return for salt, these people would give Tran Thi Ut’s people dried meat, animal skins, cloth spun from wool, clay pots, needles and scraping tools carved from bone, and little toys made of wood.</w:t>
+      </w:r>
+    </w:p>
+    <w:p>
+      <w:pPr>
+        <w:spacing w:after="0" w:line="240" w:lineRule="auto"/>
+        <w:ind w:left="0"/>
+        <w:rPr>
+          <w:rFonts w:eastAsia="Times New Roman" w:cs="Times New Roman"/>
+          <w:color w:val="000000"/>
+          <w:sz w:val="27"/>
+          <w:szCs w:val="27"/>
+        </w:rPr>
+      </w:pPr>
+      <w:r>
+        <w:rPr>
+          <w:rFonts w:eastAsia="Times New Roman" w:cs="Times New Roman"/>
+          <w:color w:val="000000"/>
+          <w:sz w:val="27"/>
+          <w:szCs w:val="27"/>
+        </w:rPr>
+        <w:t>Their bartering done, Tran Thi Ut and her people would travel back down the river path to the sea. The cycle would begin again.</w:t>
       </w:r>
     </w:p>
     <w:p>
@@ -1046,7 +1046,7 @@
           <w:sz w:val="27"/>
           <w:szCs w:val="27"/>
         </w:rPr>
-        <w:t xml:space="preserve">Pham Thi Thu Trang </w:t>
+        <w:t xml:space="preserve">Tran Thi Ut </w:t>
       </w:r>
       <w:r>
         <w:rPr>
@@ -1086,28 +1086,28 @@
           <w:sz w:val="27"/>
           <w:szCs w:val="27"/>
         </w:rPr>
-        <w:t>Of all the places along the path, the area they were approaching, with the island in the river, was Pham Thi Thu Trang’s favorite.</w:t>
-      </w:r>
-    </w:p>
-    <w:p>
-      <w:pPr>
-        <w:spacing w:after="0" w:line="240" w:lineRule="auto"/>
-        <w:ind w:left="0"/>
-        <w:rPr>
-          <w:rFonts w:eastAsia="Times New Roman" w:cs="Times New Roman"/>
-          <w:color w:val="000000"/>
-          <w:sz w:val="27"/>
-          <w:szCs w:val="27"/>
-        </w:rPr>
-      </w:pPr>
-      <w:r>
-        <w:rPr>
-          <w:rFonts w:eastAsia="Times New Roman" w:cs="Times New Roman"/>
-          <w:color w:val="000000"/>
-          <w:sz w:val="27"/>
-          <w:szCs w:val="27"/>
-        </w:rPr>
-        <w:t>The terrain along this stretch of the river was mostly flat, but in the immediate vicinity of the island, the land on the sunrise side was like a rumpled cloth, with hills and ridges and valleys. Among Pham Thi Thu Trang’s people, there was a wooden baby’s crib, suitable for strapping to a cart, that had been passed down for generations. The island was shaped like that crib, longer than it was wide and pointed at the upriver end, where the flow had eroded both banks. The island was like a crib, and the group of hills on the sunrise side of the river were like old women mantled in heavy cloaks gathered to have a look at the baby in the crib—that was how Pham Thi Thu Trang’s father had once described the lay of the land.</w:t>
+        <w:t>Of all the places along the path, the area they were approaching, with the island in the river, was Tran Thi Ut’s favorite.</w:t>
+      </w:r>
+    </w:p>
+    <w:p>
+      <w:pPr>
+        <w:spacing w:after="0" w:line="240" w:lineRule="auto"/>
+        <w:ind w:left="0"/>
+        <w:rPr>
+          <w:rFonts w:eastAsia="Times New Roman" w:cs="Times New Roman"/>
+          <w:color w:val="000000"/>
+          <w:sz w:val="27"/>
+          <w:szCs w:val="27"/>
+        </w:rPr>
+      </w:pPr>
+      <w:r>
+        <w:rPr>
+          <w:rFonts w:eastAsia="Times New Roman" w:cs="Times New Roman"/>
+          <w:color w:val="000000"/>
+          <w:sz w:val="27"/>
+          <w:szCs w:val="27"/>
+        </w:rPr>
+        <w:t>The terrain along this stretch of the river was mostly flat, but in the immediate vicinity of the island, the land on the sunrise side was like a rumpled cloth, with hills and ridges and valleys. Among Tran Thi Ut’s people, there was a wooden baby’s crib, suitable for strapping to a cart, that had been passed down for generations. The island was shaped like that crib, longer than it was wide and pointed at the upriver end, where the flow had eroded both banks. The island was like a crib, and the group of hills on the sunrise side of the river were like old women mantled in heavy cloaks gathered to have a look at the baby in the crib—that was how Tran Thi Ut’s father had once described the lay of the land.</w:t>
       </w:r>
     </w:p>
     <w:p>
@@ -1180,7 +1180,7 @@
           <w:sz w:val="27"/>
           <w:szCs w:val="27"/>
         </w:rPr>
-        <w:t>“We’re close to the island, aren’t we, Papa?” said Pham Thi Thu Trang.</w:t>
+        <w:t>“We’re close to the island, aren’t we, Papa?” said Tran Thi Ut.</w:t>
       </w:r>
     </w:p>
     <w:p>
@@ -1263,7 +1263,7 @@
           <w:sz w:val="27"/>
           <w:szCs w:val="27"/>
         </w:rPr>
-        <w:t xml:space="preserve">, proud of his daughter’s memory and powers of observation. He was a strong, handsome man with flecks of gray in his black beard. His wife had borne several children, but all had died very young except Pham Thi Thu Trang, the last, whom his wife had died bearing. Pham Thi Thu Trang was very precious to him. Like her mother, she had golden hair. Now that she had reached the age of childbearing, Pham Thi Thu Trang was beginning to display the fullness of a woman’s hips and breasts. It was </w:t>
+        <w:t xml:space="preserve">, proud of his daughter’s memory and powers of observation. He was a strong, handsome man with flecks of gray in his black beard. His wife had borne several children, but all had died very young except Tran Thi Ut, the last, whom his wife had died bearing. Tran Thi Ut was very precious to him. Like her mother, she had golden hair. Now that she had reached the age of childbearing, Tran Thi Ut was beginning to display the fullness of a woman’s hips and breasts. It was </w:t>
       </w:r>
       <w:proofErr w:type="spellStart"/>
       <w:r>
@@ -1375,7 +1375,7 @@
           <w:sz w:val="27"/>
           <w:szCs w:val="27"/>
         </w:rPr>
-        <w:t>“There’s something so special about this place,” said Pham Thi Thu Trang, gazing at the sparkling river to her left and then at the rocky, tree-spotted hills ahead and to her right. “How was it made? Who made it?”</w:t>
+        <w:t>“There’s something so special about this place,” said Tran Thi Ut, gazing at the sparkling river to her left and then at the rocky, tree-spotted hills ahead and to her right. “How was it made? Who made it?”</w:t>
       </w:r>
     </w:p>
     <w:p>
@@ -1428,7 +1428,7 @@
           <w:sz w:val="27"/>
           <w:szCs w:val="27"/>
         </w:rPr>
-        <w:t xml:space="preserve">He was trying to think of some way to express these thoughts to Pham Thi Thu Trang, when a deer, drinking at the river, was startled by their approach. The deer bolted up the brushy bank and onto the path. Instead of running to safety, the creature stood and stared at them. As clearly as if the animal had whispered aloud, </w:t>
+        <w:t xml:space="preserve">He was trying to think of some way to express these thoughts to Tran Thi Ut, when a deer, drinking at the river, was startled by their approach. The deer bolted up the brushy bank and onto the path. Instead of running to safety, the creature stood and stared at them. As clearly as if the animal had whispered aloud, </w:t>
       </w:r>
       <w:proofErr w:type="spellStart"/>
       <w:r>
@@ -1484,7 +1484,7 @@
           <w:sz w:val="27"/>
           <w:szCs w:val="27"/>
         </w:rPr>
-        <w:t>Pham Thi Thu Trang</w:t>
+        <w:t>Tran Thi Ut</w:t>
       </w:r>
       <w:r>
         <w:rPr>
@@ -1514,28 +1514,28 @@
           <w:sz w:val="27"/>
           <w:szCs w:val="27"/>
         </w:rPr>
-        <w:t>Soon Pham Thi Thu Trang spotted other landmarks—an outcropping of limestone beside the path that had a silhouette like a man’s face, a marshy spot beside the river where the waterfowl were easily startled, a tall tree that looked like a man with his arms upraised. They were drawing near to the place where there was an island in the river. The island was a good spot to make camp. They would sleep on the island tonight.</w:t>
-      </w:r>
-    </w:p>
-    <w:p>
-      <w:pPr>
-        <w:spacing w:after="0" w:line="240" w:lineRule="auto"/>
-        <w:ind w:left="0"/>
-        <w:rPr>
-          <w:rFonts w:eastAsia="Times New Roman" w:cs="Times New Roman"/>
-          <w:color w:val="000000"/>
-          <w:sz w:val="27"/>
-          <w:szCs w:val="27"/>
-        </w:rPr>
-      </w:pPr>
-      <w:r>
-        <w:rPr>
-          <w:rFonts w:eastAsia="Times New Roman" w:cs="Times New Roman"/>
-          <w:color w:val="000000"/>
-          <w:sz w:val="27"/>
-          <w:szCs w:val="27"/>
-        </w:rPr>
-        <w:t xml:space="preserve">Pham Thi Thu Trang had been back and forth along the river path many times in her short life. Her people had not created the path—it had always been there, like the river—but their deerskin-shod feet and the wooden wheels of their handcarts kept the path well worn. </w:t>
+        <w:t>Soon Tran Thi Ut spotted other landmarks—an outcropping of limestone beside the path that had a silhouette like a man’s face, a marshy spot beside the river where the waterfowl were easily startled, a tall tree that looked like a man with his arms upraised. They were drawing near to the place where there was an island in the river. The island was a good spot to make camp. They would sleep on the island tonight.</w:t>
+      </w:r>
+    </w:p>
+    <w:p>
+      <w:pPr>
+        <w:spacing w:after="0" w:line="240" w:lineRule="auto"/>
+        <w:ind w:left="0"/>
+        <w:rPr>
+          <w:rFonts w:eastAsia="Times New Roman" w:cs="Times New Roman"/>
+          <w:color w:val="000000"/>
+          <w:sz w:val="27"/>
+          <w:szCs w:val="27"/>
+        </w:rPr>
+      </w:pPr>
+      <w:r>
+        <w:rPr>
+          <w:rFonts w:eastAsia="Times New Roman" w:cs="Times New Roman"/>
+          <w:color w:val="000000"/>
+          <w:sz w:val="27"/>
+          <w:szCs w:val="27"/>
+        </w:rPr>
+        <w:t xml:space="preserve">Tran Thi Ut had been back and forth along the river path many times in her short life. Her people had not created the path—it had always been there, like the river—but their deerskin-shod feet and the wooden wheels of their handcarts kept the path well worn. </w:t>
       </w:r>
       <w:proofErr w:type="spellStart"/>
       <w:r>
@@ -1554,7 +1554,7 @@
           <w:sz w:val="27"/>
           <w:szCs w:val="27"/>
         </w:rPr>
-        <w:t>Pham Thi Thu Trang’s</w:t>
+        <w:t>Tran Thi Ut’s</w:t>
       </w:r>
       <w:proofErr w:type="spellEnd"/>
       <w:r>
@@ -1606,37 +1606,37 @@
           <w:sz w:val="27"/>
           <w:szCs w:val="27"/>
         </w:rPr>
-        <w:t xml:space="preserve">With their precious cargo of salt, the travelers crossed the coastal lowlands and traveled toward the mountains. But Pham Thi Thu Trang’s people never reached the mountaintops; they traveled only as far as the foothills. Many people lived in the forests and grassy meadows of the foothills, gathered in small villages. In return for salt, these people </w:t>
-      </w:r>
-      <w:r>
-        <w:rPr>
-          <w:rFonts w:eastAsia="Times New Roman" w:cs="Times New Roman"/>
-          <w:color w:val="000000"/>
-          <w:sz w:val="27"/>
-          <w:szCs w:val="27"/>
-        </w:rPr>
-        <w:t>would give Pham Thi Thu Trang’s people dried meat, animal skins, cloth spun from wool, clay pots, needles and scraping tools carved from bone, and little toys made of wood.</w:t>
-      </w:r>
-    </w:p>
-    <w:p>
-      <w:pPr>
-        <w:spacing w:after="0" w:line="240" w:lineRule="auto"/>
-        <w:ind w:left="0"/>
-        <w:rPr>
-          <w:rFonts w:eastAsia="Times New Roman" w:cs="Times New Roman"/>
-          <w:color w:val="000000"/>
-          <w:sz w:val="27"/>
-          <w:szCs w:val="27"/>
-        </w:rPr>
-      </w:pPr>
-      <w:r>
-        <w:rPr>
-          <w:rFonts w:eastAsia="Times New Roman" w:cs="Times New Roman"/>
-          <w:color w:val="000000"/>
-          <w:sz w:val="27"/>
-          <w:szCs w:val="27"/>
-        </w:rPr>
-        <w:t>Their bartering done, Pham Thi Thu Trang and her people would travel back down the river path to the sea. The cycle would begin again.</w:t>
+        <w:t xml:space="preserve">With their precious cargo of salt, the travelers crossed the coastal lowlands and traveled toward the mountains. But Tran Thi Ut’s people never reached the mountaintops; they traveled only as far as the foothills. Many people lived in the forests and grassy meadows of the foothills, gathered in small villages. In return for salt, these people </w:t>
+      </w:r>
+      <w:r>
+        <w:rPr>
+          <w:rFonts w:eastAsia="Times New Roman" w:cs="Times New Roman"/>
+          <w:color w:val="000000"/>
+          <w:sz w:val="27"/>
+          <w:szCs w:val="27"/>
+        </w:rPr>
+        <w:t>would give Tran Thi Ut’s people dried meat, animal skins, cloth spun from wool, clay pots, needles and scraping tools carved from bone, and little toys made of wood.</w:t>
+      </w:r>
+    </w:p>
+    <w:p>
+      <w:pPr>
+        <w:spacing w:after="0" w:line="240" w:lineRule="auto"/>
+        <w:ind w:left="0"/>
+        <w:rPr>
+          <w:rFonts w:eastAsia="Times New Roman" w:cs="Times New Roman"/>
+          <w:color w:val="000000"/>
+          <w:sz w:val="27"/>
+          <w:szCs w:val="27"/>
+        </w:rPr>
+      </w:pPr>
+      <w:r>
+        <w:rPr>
+          <w:rFonts w:eastAsia="Times New Roman" w:cs="Times New Roman"/>
+          <w:color w:val="000000"/>
+          <w:sz w:val="27"/>
+          <w:szCs w:val="27"/>
+        </w:rPr>
+        <w:t>Their bartering done, Tran Thi Ut and her people would travel back down the river path to the sea. The cycle would begin again.</w:t>
       </w:r>
     </w:p>
     <w:p>
@@ -1666,7 +1666,7 @@
           <w:sz w:val="27"/>
           <w:szCs w:val="27"/>
         </w:rPr>
-        <w:t xml:space="preserve">Pham Thi Thu Trang </w:t>
+        <w:t xml:space="preserve">Tran Thi Ut </w:t>
       </w:r>
       <w:r>
         <w:rPr>
@@ -1696,28 +1696,28 @@
           <w:sz w:val="27"/>
           <w:szCs w:val="27"/>
         </w:rPr>
-        <w:t>Of all the places along the path, the area they were approaching, with the island in the river, was Pham Thi Thu Trang’s favorite.</w:t>
-      </w:r>
-    </w:p>
-    <w:p>
-      <w:pPr>
-        <w:spacing w:after="0" w:line="240" w:lineRule="auto"/>
-        <w:ind w:left="0"/>
-        <w:rPr>
-          <w:rFonts w:eastAsia="Times New Roman" w:cs="Times New Roman"/>
-          <w:color w:val="000000"/>
-          <w:sz w:val="27"/>
-          <w:szCs w:val="27"/>
-        </w:rPr>
-      </w:pPr>
-      <w:r>
-        <w:rPr>
-          <w:rFonts w:eastAsia="Times New Roman" w:cs="Times New Roman"/>
-          <w:color w:val="000000"/>
-          <w:sz w:val="27"/>
-          <w:szCs w:val="27"/>
-        </w:rPr>
-        <w:t>The terrain along this stretch of the river was mostly flat, but in the immediate vicinity of the island, the land on the sunrise side was like a rumpled cloth, with hills and ridges and valleys. Among Pham Thi Thu Trang’s people, there was a wooden baby’s crib, suitable for strapping to a cart, that had been passed down for generations. The island was shaped like that crib, longer than it was wide and pointed at the upriver end, where the flow had eroded both banks. The island was like a crib, and the group of hills on the sunrise side of the river were like old women mantled in heavy cloaks gathered to have a look at the baby in the crib—that was how Pham Thi Thu Trang’s father had once described the lay of the land.</w:t>
+        <w:t>Of all the places along the path, the area they were approaching, with the island in the river, was Tran Thi Ut’s favorite.</w:t>
+      </w:r>
+    </w:p>
+    <w:p>
+      <w:pPr>
+        <w:spacing w:after="0" w:line="240" w:lineRule="auto"/>
+        <w:ind w:left="0"/>
+        <w:rPr>
+          <w:rFonts w:eastAsia="Times New Roman" w:cs="Times New Roman"/>
+          <w:color w:val="000000"/>
+          <w:sz w:val="27"/>
+          <w:szCs w:val="27"/>
+        </w:rPr>
+      </w:pPr>
+      <w:r>
+        <w:rPr>
+          <w:rFonts w:eastAsia="Times New Roman" w:cs="Times New Roman"/>
+          <w:color w:val="000000"/>
+          <w:sz w:val="27"/>
+          <w:szCs w:val="27"/>
+        </w:rPr>
+        <w:t>The terrain along this stretch of the river was mostly flat, but in the immediate vicinity of the island, the land on the sunrise side was like a rumpled cloth, with hills and ridges and valleys. Among Tran Thi Ut’s people, there was a wooden baby’s crib, suitable for strapping to a cart, that had been passed down for generations. The island was shaped like that crib, longer than it was wide and pointed at the upriver end, where the flow had eroded both banks. The island was like a crib, and the group of hills on the sunrise side of the river were like old women mantled in heavy cloaks gathered to have a look at the baby in the crib—that was how Tran Thi Ut’s father had once described the lay of the land.</w:t>
       </w:r>
     </w:p>
     <w:p>
@@ -1790,7 +1790,7 @@
           <w:sz w:val="27"/>
           <w:szCs w:val="27"/>
         </w:rPr>
-        <w:t>“We’re close to the island, aren’t we, Papa?” said Pham Thi Thu Trang.</w:t>
+        <w:t>“We’re close to the island, aren’t we, Papa?” said Tran Thi Ut.</w:t>
       </w:r>
     </w:p>
     <w:p>
@@ -1873,7 +1873,7 @@
           <w:sz w:val="27"/>
           <w:szCs w:val="27"/>
         </w:rPr>
-        <w:t xml:space="preserve">, proud of his daughter’s memory and powers of observation. He was a strong, handsome man with flecks of gray in his black beard. His wife had borne several children, but all had died very young except Pham Thi Thu Trang, the last, whom his wife had died bearing. Pham Thi Thu Trang was very precious to him. Like her mother, she had golden hair. Now that she had reached the age of childbearing, Pham Thi Thu Trang was beginning to </w:t>
+        <w:t xml:space="preserve">, proud of his daughter’s memory and powers of observation. He was a strong, handsome man with flecks of gray in his black beard. His wife had borne several children, but all had died very young except Tran Thi Ut, the last, whom his wife had died bearing. Tran Thi Ut was very precious to him. Like her mother, she had golden hair. Now that she had reached the age of childbearing, Tran Thi Ut was beginning to </w:t>
       </w:r>
       <w:r>
         <w:rPr>
@@ -1985,7 +1985,7 @@
           <w:sz w:val="27"/>
           <w:szCs w:val="27"/>
         </w:rPr>
-        <w:t>“There’s something so special about this place,” said Pham Thi Thu Trang, gazing at the sparkling river to her left and then at the rocky, tree-spotted hills ahead and to her right. “How was it made? Who made it?”</w:t>
+        <w:t>“There’s something so special about this place,” said Tran Thi Ut, gazing at the sparkling river to her left and then at the rocky, tree-spotted hills ahead and to her right. “How was it made? Who made it?”</w:t>
       </w:r>
     </w:p>
     <w:p>
@@ -2038,7 +2038,7 @@
           <w:sz w:val="27"/>
           <w:szCs w:val="27"/>
         </w:rPr>
-        <w:t xml:space="preserve">He was trying to think of some way to express these thoughts to Pham Thi Thu Trang, when a deer, drinking at the river, was startled by their approach. The deer bolted up the brushy bank and onto the path. Instead of running to safety, the creature stood and stared at them. As clearly as if the animal had whispered aloud, </w:t>
+        <w:t xml:space="preserve">He was trying to think of some way to express these thoughts to Tran Thi Ut, when a deer, drinking at the river, was startled by their approach. The deer bolted up the brushy bank and onto the path. Instead of running to safety, the creature stood and stared at them. As clearly as if the animal had whispered aloud, </w:t>
       </w:r>
       <w:proofErr w:type="spellStart"/>
       <w:r>
@@ -2094,7 +2094,7 @@
           <w:sz w:val="27"/>
           <w:szCs w:val="27"/>
         </w:rPr>
-        <w:t>Pham Thi Thu Trang</w:t>
+        <w:t>Tran Thi Ut</w:t>
       </w:r>
       <w:r>
         <w:rPr>
@@ -2124,28 +2124,28 @@
           <w:sz w:val="27"/>
           <w:szCs w:val="27"/>
         </w:rPr>
-        <w:t>Soon Pham Thi Thu Trang spotted other landmarks—an outcropping of limestone beside the path that had a silhouette like a man’s face, a marshy spot beside the river where the waterfowl were easily startled, a tall tree that looked like a man with his arms upraised. They were drawing near to the place where there was an island in the river. The island was a good spot to make camp. They would sleep on the island tonight.</w:t>
-      </w:r>
-    </w:p>
-    <w:p>
-      <w:pPr>
-        <w:spacing w:after="0" w:line="240" w:lineRule="auto"/>
-        <w:ind w:left="0"/>
-        <w:rPr>
-          <w:rFonts w:eastAsia="Times New Roman" w:cs="Times New Roman"/>
-          <w:color w:val="000000"/>
-          <w:sz w:val="27"/>
-          <w:szCs w:val="27"/>
-        </w:rPr>
-      </w:pPr>
-      <w:r>
-        <w:rPr>
-          <w:rFonts w:eastAsia="Times New Roman" w:cs="Times New Roman"/>
-          <w:color w:val="000000"/>
-          <w:sz w:val="27"/>
-          <w:szCs w:val="27"/>
-        </w:rPr>
-        <w:t xml:space="preserve">Pham Thi Thu Trang had been back and forth along the river path many times in her short life. Her people had not created the path—it had always been there, like the river—but their deerskin-shod feet and the wooden wheels of their handcarts kept the path well worn. </w:t>
+        <w:t>Soon Tran Thi Ut spotted other landmarks—an outcropping of limestone beside the path that had a silhouette like a man’s face, a marshy spot beside the river where the waterfowl were easily startled, a tall tree that looked like a man with his arms upraised. They were drawing near to the place where there was an island in the river. The island was a good spot to make camp. They would sleep on the island tonight.</w:t>
+      </w:r>
+    </w:p>
+    <w:p>
+      <w:pPr>
+        <w:spacing w:after="0" w:line="240" w:lineRule="auto"/>
+        <w:ind w:left="0"/>
+        <w:rPr>
+          <w:rFonts w:eastAsia="Times New Roman" w:cs="Times New Roman"/>
+          <w:color w:val="000000"/>
+          <w:sz w:val="27"/>
+          <w:szCs w:val="27"/>
+        </w:rPr>
+      </w:pPr>
+      <w:r>
+        <w:rPr>
+          <w:rFonts w:eastAsia="Times New Roman" w:cs="Times New Roman"/>
+          <w:color w:val="000000"/>
+          <w:sz w:val="27"/>
+          <w:szCs w:val="27"/>
+        </w:rPr>
+        <w:t xml:space="preserve">Tran Thi Ut had been back and forth along the river path many times in her short life. Her people had not created the path—it had always been there, like the river—but their deerskin-shod feet and the wooden wheels of their handcarts kept the path well worn. </w:t>
       </w:r>
       <w:proofErr w:type="spellStart"/>
       <w:r>
@@ -2164,7 +2164,7 @@
           <w:sz w:val="27"/>
           <w:szCs w:val="27"/>
         </w:rPr>
-        <w:t>Pham Thi Thu Trang’s</w:t>
+        <w:t>Tran Thi Ut’s</w:t>
       </w:r>
       <w:proofErr w:type="spellEnd"/>
       <w:r>
@@ -2226,28 +2226,28 @@
           <w:sz w:val="27"/>
           <w:szCs w:val="27"/>
         </w:rPr>
-        <w:t>With their precious cargo of salt, the travelers crossed the coastal lowlands and traveled toward the mountains. But Pham Thi Thu Trang’s people never reached the mountaintops; they traveled only as far as the foothills. Many people lived in the forests and grassy meadows of the foothills, gathered in small villages. In return for salt, these people would give Pham Thi Thu Trang’s people dried meat, animal skins, cloth spun from wool, clay pots, needles and scraping tools carved from bone, and little toys made of wood.</w:t>
-      </w:r>
-    </w:p>
-    <w:p>
-      <w:pPr>
-        <w:spacing w:after="0" w:line="240" w:lineRule="auto"/>
-        <w:ind w:left="0"/>
-        <w:rPr>
-          <w:rFonts w:eastAsia="Times New Roman" w:cs="Times New Roman"/>
-          <w:color w:val="000000"/>
-          <w:sz w:val="27"/>
-          <w:szCs w:val="27"/>
-        </w:rPr>
-      </w:pPr>
-      <w:r>
-        <w:rPr>
-          <w:rFonts w:eastAsia="Times New Roman" w:cs="Times New Roman"/>
-          <w:color w:val="000000"/>
-          <w:sz w:val="27"/>
-          <w:szCs w:val="27"/>
-        </w:rPr>
-        <w:t>Their bartering done, Pham Thi Thu Trang and her people would travel back down the river path to the sea. The cycle would begin again.</w:t>
+        <w:t>With their precious cargo of salt, the travelers crossed the coastal lowlands and traveled toward the mountains. But Tran Thi Ut’s people never reached the mountaintops; they traveled only as far as the foothills. Many people lived in the forests and grassy meadows of the foothills, gathered in small villages. In return for salt, these people would give Tran Thi Ut’s people dried meat, animal skins, cloth spun from wool, clay pots, needles and scraping tools carved from bone, and little toys made of wood.</w:t>
+      </w:r>
+    </w:p>
+    <w:p>
+      <w:pPr>
+        <w:spacing w:after="0" w:line="240" w:lineRule="auto"/>
+        <w:ind w:left="0"/>
+        <w:rPr>
+          <w:rFonts w:eastAsia="Times New Roman" w:cs="Times New Roman"/>
+          <w:color w:val="000000"/>
+          <w:sz w:val="27"/>
+          <w:szCs w:val="27"/>
+        </w:rPr>
+      </w:pPr>
+      <w:r>
+        <w:rPr>
+          <w:rFonts w:eastAsia="Times New Roman" w:cs="Times New Roman"/>
+          <w:color w:val="000000"/>
+          <w:sz w:val="27"/>
+          <w:szCs w:val="27"/>
+        </w:rPr>
+        <w:t>Their bartering done, Tran Thi Ut and her people would travel back down the river path to the sea. The cycle would begin again.</w:t>
       </w:r>
     </w:p>
     <w:p>
@@ -2277,7 +2277,7 @@
           <w:sz w:val="27"/>
           <w:szCs w:val="27"/>
         </w:rPr>
-        <w:t xml:space="preserve">Pham Thi Thu Trang </w:t>
+        <w:t xml:space="preserve">Tran Thi Ut </w:t>
       </w:r>
       <w:r>
         <w:rPr>
@@ -2307,28 +2307,28 @@
           <w:sz w:val="27"/>
           <w:szCs w:val="27"/>
         </w:rPr>
-        <w:t>Of all the places along the path, the area they were approaching, with the island in the river, was Pham Thi Thu Trang’s favorite.</w:t>
-      </w:r>
-    </w:p>
-    <w:p>
-      <w:pPr>
-        <w:spacing w:after="0" w:line="240" w:lineRule="auto"/>
-        <w:ind w:left="0"/>
-        <w:rPr>
-          <w:rFonts w:eastAsia="Times New Roman" w:cs="Times New Roman"/>
-          <w:color w:val="000000"/>
-          <w:sz w:val="27"/>
-          <w:szCs w:val="27"/>
-        </w:rPr>
-      </w:pPr>
-      <w:r>
-        <w:rPr>
-          <w:rFonts w:eastAsia="Times New Roman" w:cs="Times New Roman"/>
-          <w:color w:val="000000"/>
-          <w:sz w:val="27"/>
-          <w:szCs w:val="27"/>
-        </w:rPr>
-        <w:t>The terrain along this stretch of the river was mostly flat, but in the immediate vicinity of the island, the land on the sunrise side was like a rumpled cloth, with hills and ridges and valleys. Among Pham Thi Thu Trang’s people, there was a wooden baby’s crib, suitable for strapping to a cart, that had been passed down for generations. The island was shaped like that crib, longer than it was wide and pointed at the upriver end, where the flow had eroded both banks. The island was like a crib, and the group of hills on the sunrise side of the river were like old women mantled in heavy cloaks gathered to have a look at the baby in the crib—that was how Pham Thi Thu Trang’s father had once described the lay of the land.</w:t>
+        <w:t>Of all the places along the path, the area they were approaching, with the island in the river, was Tran Thi Ut’s favorite.</w:t>
+      </w:r>
+    </w:p>
+    <w:p>
+      <w:pPr>
+        <w:spacing w:after="0" w:line="240" w:lineRule="auto"/>
+        <w:ind w:left="0"/>
+        <w:rPr>
+          <w:rFonts w:eastAsia="Times New Roman" w:cs="Times New Roman"/>
+          <w:color w:val="000000"/>
+          <w:sz w:val="27"/>
+          <w:szCs w:val="27"/>
+        </w:rPr>
+      </w:pPr>
+      <w:r>
+        <w:rPr>
+          <w:rFonts w:eastAsia="Times New Roman" w:cs="Times New Roman"/>
+          <w:color w:val="000000"/>
+          <w:sz w:val="27"/>
+          <w:szCs w:val="27"/>
+        </w:rPr>
+        <w:t>The terrain along this stretch of the river was mostly flat, but in the immediate vicinity of the island, the land on the sunrise side was like a rumpled cloth, with hills and ridges and valleys. Among Tran Thi Ut’s people, there was a wooden baby’s crib, suitable for strapping to a cart, that had been passed down for generations. The island was shaped like that crib, longer than it was wide and pointed at the upriver end, where the flow had eroded both banks. The island was like a crib, and the group of hills on the sunrise side of the river were like old women mantled in heavy cloaks gathered to have a look at the baby in the crib—that was how Tran Thi Ut’s father had once described the lay of the land.</w:t>
       </w:r>
     </w:p>
     <w:p>
@@ -2401,7 +2401,7 @@
           <w:sz w:val="27"/>
           <w:szCs w:val="27"/>
         </w:rPr>
-        <w:t>“We’re close to the island, aren’t we, Papa?” said Pham Thi Thu Trang.</w:t>
+        <w:t>“We’re close to the island, aren’t we, Papa?” said Tran Thi Ut.</w:t>
       </w:r>
     </w:p>
     <w:p>
@@ -2485,7 +2485,7 @@
           <w:sz w:val="27"/>
           <w:szCs w:val="27"/>
         </w:rPr>
-        <w:t xml:space="preserve">, proud of his daughter’s memory and powers of observation. He was a strong, handsome man with flecks of gray in his black beard. His wife had borne several children, but all had died very young except Pham Thi Thu Trang, the last, whom his wife had died bearing. Pham Thi Thu Trang was very precious to him. Like her mother, she had golden hair. Now that she had reached the age of childbearing, Pham Thi Thu Trang was beginning to display the fullness of a woman’s hips and breasts. It was </w:t>
+        <w:t xml:space="preserve">, proud of his daughter’s memory and powers of observation. He was a strong, handsome man with flecks of gray in his black beard. His wife had borne several children, but all had died very young except Tran Thi Ut, the last, whom his wife had died bearing. Tran Thi Ut was very precious to him. Like her mother, she had golden hair. Now that she had reached the age of childbearing, Tran Thi Ut was beginning to display the fullness of a woman’s hips and breasts. It was </w:t>
       </w:r>
       <w:proofErr w:type="spellStart"/>
       <w:r>
@@ -2587,7 +2587,7 @@
           <w:sz w:val="27"/>
           <w:szCs w:val="27"/>
         </w:rPr>
-        <w:t>“There’s something so special about this place,” said Pham Thi Thu Trang, gazing at the sparkling river to her left and then at the rocky, tree-spotted hills ahead and to her right. “How was it made? Who made it?”</w:t>
+        <w:t>“There’s something so special about this place,” said Tran Thi Ut, gazing at the sparkling river to her left and then at the rocky, tree-spotted hills ahead and to her right. “How was it made? Who made it?”</w:t>
       </w:r>
     </w:p>
     <w:p>
@@ -2640,7 +2640,7 @@
           <w:sz w:val="27"/>
           <w:szCs w:val="27"/>
         </w:rPr>
-        <w:t xml:space="preserve">He was trying to think of some way to express these thoughts to Pham Thi Thu Trang, when a deer, drinking at the river, was startled by their approach. The deer bolted up the brushy bank and onto the path. Instead of running to safety, the creature stood and stared at them. As clearly as if the animal had whispered aloud, </w:t>
+        <w:t xml:space="preserve">He was trying to think of some way to express these thoughts to Tran Thi Ut, when a deer, drinking at the river, was startled by their approach. The deer bolted up the brushy bank and onto the path. Instead of running to safety, the creature stood and stared at them. As clearly as if the animal had whispered aloud, </w:t>
       </w:r>
       <w:proofErr w:type="spellStart"/>
       <w:r>
@@ -2696,7 +2696,7 @@
           <w:sz w:val="27"/>
           <w:szCs w:val="27"/>
         </w:rPr>
-        <w:t>Pham Thi Thu Trang</w:t>
+        <w:t>Tran Thi Ut</w:t>
       </w:r>
       <w:r>
         <w:rPr>
@@ -2726,7 +2726,7 @@
           <w:sz w:val="27"/>
           <w:szCs w:val="27"/>
         </w:rPr>
-        <w:t xml:space="preserve">Soon Pham Thi Thu Trang spotted other landmarks—an outcropping of limestone beside the path that had a silhouette like a man’s face, a marshy spot beside the river where the waterfowl were easily startled, a tall tree that looked like a man with his arms upraised. They </w:t>
+        <w:t xml:space="preserve">Soon Tran Thi Ut spotted other landmarks—an outcropping of limestone beside the path that had a silhouette like a man’s face, a marshy spot beside the river where the waterfowl were easily startled, a tall tree that looked like a man with his arms upraised. They </w:t>
       </w:r>
       <w:r>
         <w:rPr>
@@ -2757,7 +2757,7 @@
           <w:sz w:val="27"/>
           <w:szCs w:val="27"/>
         </w:rPr>
-        <w:t xml:space="preserve">Pham Thi Thu Trang had been back and forth along the river path many times in her short life. Her people had not created the path—it had always been there, like the river—but their deerskin-shod feet and the wooden wheels of their handcarts kept the path well worn. </w:t>
+        <w:t xml:space="preserve">Tran Thi Ut had been back and forth along the river path many times in her short life. Her people had not created the path—it had always been there, like the river—but their deerskin-shod feet and the wooden wheels of their handcarts kept the path well worn. </w:t>
       </w:r>
       <w:proofErr w:type="spellStart"/>
       <w:r>
@@ -2776,7 +2776,7 @@
           <w:sz w:val="27"/>
           <w:szCs w:val="27"/>
         </w:rPr>
-        <w:t>Pham Thi Thu Trang’s</w:t>
+        <w:t>Tran Thi Ut’s</w:t>
       </w:r>
       <w:proofErr w:type="spellEnd"/>
       <w:r>
@@ -2828,28 +2828,28 @@
           <w:sz w:val="27"/>
           <w:szCs w:val="27"/>
         </w:rPr>
-        <w:t>With their precious cargo of salt, the travelers crossed the coastal lowlands and traveled toward the mountains. But Pham Thi Thu Trang’s people never reached the mountaintops; they traveled only as far as the foothills. Many people lived in the forests and grassy meadows of the foothills, gathered in small villages. In return for salt, these people would give Pham Thi Thu Trang’s people dried meat, animal skins, cloth spun from wool, clay pots, needles and scraping tools carved from bone, and little toys made of wood.</w:t>
-      </w:r>
-    </w:p>
-    <w:p>
-      <w:pPr>
-        <w:spacing w:after="0" w:line="240" w:lineRule="auto"/>
-        <w:ind w:left="0"/>
-        <w:rPr>
-          <w:rFonts w:eastAsia="Times New Roman" w:cs="Times New Roman"/>
-          <w:color w:val="000000"/>
-          <w:sz w:val="27"/>
-          <w:szCs w:val="27"/>
-        </w:rPr>
-      </w:pPr>
-      <w:r>
-        <w:rPr>
-          <w:rFonts w:eastAsia="Times New Roman" w:cs="Times New Roman"/>
-          <w:color w:val="000000"/>
-          <w:sz w:val="27"/>
-          <w:szCs w:val="27"/>
-        </w:rPr>
-        <w:t>Their bartering done, Pham Thi Thu Trang and her people would travel back down the river path to the sea. The cycle would begin again.</w:t>
+        <w:t>With their precious cargo of salt, the travelers crossed the coastal lowlands and traveled toward the mountains. But Tran Thi Ut’s people never reached the mountaintops; they traveled only as far as the foothills. Many people lived in the forests and grassy meadows of the foothills, gathered in small villages. In return for salt, these people would give Tran Thi Ut’s people dried meat, animal skins, cloth spun from wool, clay pots, needles and scraping tools carved from bone, and little toys made of wood.</w:t>
+      </w:r>
+    </w:p>
+    <w:p>
+      <w:pPr>
+        <w:spacing w:after="0" w:line="240" w:lineRule="auto"/>
+        <w:ind w:left="0"/>
+        <w:rPr>
+          <w:rFonts w:eastAsia="Times New Roman" w:cs="Times New Roman"/>
+          <w:color w:val="000000"/>
+          <w:sz w:val="27"/>
+          <w:szCs w:val="27"/>
+        </w:rPr>
+      </w:pPr>
+      <w:r>
+        <w:rPr>
+          <w:rFonts w:eastAsia="Times New Roman" w:cs="Times New Roman"/>
+          <w:color w:val="000000"/>
+          <w:sz w:val="27"/>
+          <w:szCs w:val="27"/>
+        </w:rPr>
+        <w:t>Their bartering done, Tran Thi Ut and her people would travel back down the river path to the sea. The cycle would begin again.</w:t>
       </w:r>
     </w:p>
     <w:p>
@@ -2879,7 +2879,7 @@
           <w:sz w:val="27"/>
           <w:szCs w:val="27"/>
         </w:rPr>
-        <w:t xml:space="preserve">Pham Thi Thu Trang </w:t>
+        <w:t xml:space="preserve">Tran Thi Ut </w:t>
       </w:r>
       <w:r>
         <w:rPr>
@@ -2909,28 +2909,28 @@
           <w:sz w:val="27"/>
           <w:szCs w:val="27"/>
         </w:rPr>
-        <w:t>Of all the places along the path, the area they were approaching, with the island in the river, was Pham Thi Thu Trang’s favorite.</w:t>
-      </w:r>
-    </w:p>
-    <w:p>
-      <w:pPr>
-        <w:spacing w:after="0" w:line="240" w:lineRule="auto"/>
-        <w:ind w:left="0"/>
-        <w:rPr>
-          <w:rFonts w:eastAsia="Times New Roman" w:cs="Times New Roman"/>
-          <w:color w:val="000000"/>
-          <w:sz w:val="27"/>
-          <w:szCs w:val="27"/>
-        </w:rPr>
-      </w:pPr>
-      <w:r>
-        <w:rPr>
-          <w:rFonts w:eastAsia="Times New Roman" w:cs="Times New Roman"/>
-          <w:color w:val="000000"/>
-          <w:sz w:val="27"/>
-          <w:szCs w:val="27"/>
-        </w:rPr>
-        <w:t>The terrain along this stretch of the river was mostly flat, but in the immediate vicinity of the island, the land on the sunrise side was like a rumpled cloth, with hills and ridges and valleys. Among Pham Thi Thu Trang’s people, there was a wooden baby’s crib, suitable for strapping to a cart, that had been passed down for generations. The island was shaped like that crib, longer than it was wide and pointed at the upriver end, where the flow had eroded both banks. The island was like a crib, and the group of hills on the sunrise side of the river were like old women mantled in heavy cloaks gathered to have a look at the baby in the crib—that was how Pham Thi Thu Trang’s father had once described the lay of the land.</w:t>
+        <w:t>Of all the places along the path, the area they were approaching, with the island in the river, was Tran Thi Ut’s favorite.</w:t>
+      </w:r>
+    </w:p>
+    <w:p>
+      <w:pPr>
+        <w:spacing w:after="0" w:line="240" w:lineRule="auto"/>
+        <w:ind w:left="0"/>
+        <w:rPr>
+          <w:rFonts w:eastAsia="Times New Roman" w:cs="Times New Roman"/>
+          <w:color w:val="000000"/>
+          <w:sz w:val="27"/>
+          <w:szCs w:val="27"/>
+        </w:rPr>
+      </w:pPr>
+      <w:r>
+        <w:rPr>
+          <w:rFonts w:eastAsia="Times New Roman" w:cs="Times New Roman"/>
+          <w:color w:val="000000"/>
+          <w:sz w:val="27"/>
+          <w:szCs w:val="27"/>
+        </w:rPr>
+        <w:t>The terrain along this stretch of the river was mostly flat, but in the immediate vicinity of the island, the land on the sunrise side was like a rumpled cloth, with hills and ridges and valleys. Among Tran Thi Ut’s people, there was a wooden baby’s crib, suitable for strapping to a cart, that had been passed down for generations. The island was shaped like that crib, longer than it was wide and pointed at the upriver end, where the flow had eroded both banks. The island was like a crib, and the group of hills on the sunrise side of the river were like old women mantled in heavy cloaks gathered to have a look at the baby in the crib—that was how Tran Thi Ut’s father had once described the lay of the land.</w:t>
       </w:r>
     </w:p>
     <w:p>
@@ -3004,7 +3004,7 @@
           <w:sz w:val="27"/>
           <w:szCs w:val="27"/>
         </w:rPr>
-        <w:t>“We’re close to the island, aren’t we, Papa?” said Pham Thi Thu Trang.</w:t>
+        <w:t>“We’re close to the island, aren’t we, Papa?” said Tran Thi Ut.</w:t>
       </w:r>
     </w:p>
     <w:p>
@@ -3087,7 +3087,7 @@
           <w:sz w:val="27"/>
           <w:szCs w:val="27"/>
         </w:rPr>
-        <w:t xml:space="preserve">, proud of his daughter’s memory and powers of observation. He was a strong, handsome man with flecks of gray in his black beard. His wife had borne several children, but all had died very young except Pham Thi Thu Trang, the last, whom his wife had died bearing. Pham Thi Thu Trang was very precious to him. Like her mother, she had golden hair. Now that she had reached the age of childbearing, Pham Thi Thu Trang was beginning to display the fullness of a woman’s hips and breasts. It was </w:t>
+        <w:t xml:space="preserve">, proud of his daughter’s memory and powers of observation. He was a strong, handsome man with flecks of gray in his black beard. His wife had borne several children, but all had died very young except Tran Thi Ut, the last, whom his wife had died bearing. Tran Thi Ut was very precious to him. Like her mother, she had golden hair. Now that she had reached the age of childbearing, Tran Thi Ut was beginning to display the fullness of a woman’s hips and breasts. It was </w:t>
       </w:r>
       <w:proofErr w:type="spellStart"/>
       <w:r>
@@ -3189,7 +3189,7 @@
           <w:sz w:val="27"/>
           <w:szCs w:val="27"/>
         </w:rPr>
-        <w:t>“There’s something so special about this place,” said Pham Thi Thu Trang, gazing at the sparkling river to her left and then at the rocky, tree-spotted hills ahead and to her right. “How was it made? Who made it?”</w:t>
+        <w:t>“There’s something so special about this place,” said Tran Thi Ut, gazing at the sparkling river to her left and then at the rocky, tree-spotted hills ahead and to her right. “How was it made? Who made it?”</w:t>
       </w:r>
     </w:p>
     <w:p>
@@ -3242,7 +3242,7 @@
           <w:sz w:val="27"/>
           <w:szCs w:val="27"/>
         </w:rPr>
-        <w:t xml:space="preserve">He was trying to think of some way to express these thoughts to Pham Thi Thu Trang, when a deer, drinking at the river, was startled by their approach. The deer bolted up the brushy bank and onto the path. Instead of running to safety, the creature stood and stared at </w:t>
+        <w:t xml:space="preserve">He was trying to think of some way to express these thoughts to Tran Thi Ut, when a deer, drinking at the river, was startled by their approach. The deer bolted up the brushy bank and onto the path. Instead of running to safety, the creature stood and stared at </w:t>
       </w:r>
       <w:r>
         <w:rPr>
@@ -3308,7 +3308,7 @@
           <w:sz w:val="27"/>
           <w:szCs w:val="27"/>
         </w:rPr>
-        <w:t>Pham Thi Thu Trang</w:t>
+        <w:t>Tran Thi Ut</w:t>
       </w:r>
       <w:r>
         <w:rPr>
@@ -3338,28 +3338,28 @@
           <w:sz w:val="27"/>
           <w:szCs w:val="27"/>
         </w:rPr>
-        <w:t>Soon Pham Thi Thu Trang spotted other landmarks—an outcropping of limestone beside the path that had a silhouette like a man’s face, a marshy spot beside the river where the waterfowl were easily startled, a tall tree that looked like a man with his arms upraised. They were drawing near to the place where there was an island in the river. The island was a good spot to make camp. They would sleep on the island tonight.</w:t>
-      </w:r>
-    </w:p>
-    <w:p>
-      <w:pPr>
-        <w:spacing w:after="0" w:line="240" w:lineRule="auto"/>
-        <w:ind w:left="0"/>
-        <w:rPr>
-          <w:rFonts w:eastAsia="Times New Roman" w:cs="Times New Roman"/>
-          <w:color w:val="000000"/>
-          <w:sz w:val="27"/>
-          <w:szCs w:val="27"/>
-        </w:rPr>
-      </w:pPr>
-      <w:r>
-        <w:rPr>
-          <w:rFonts w:eastAsia="Times New Roman" w:cs="Times New Roman"/>
-          <w:color w:val="000000"/>
-          <w:sz w:val="27"/>
-          <w:szCs w:val="27"/>
-        </w:rPr>
-        <w:t xml:space="preserve">Pham Thi Thu Trang had been back and forth along the river path many times in her short life. Her people had not created the path—it had always been there, like the river—but their deerskin-shod feet and the wooden wheels of their handcarts kept the path well worn. </w:t>
+        <w:t>Soon Tran Thi Ut spotted other landmarks—an outcropping of limestone beside the path that had a silhouette like a man’s face, a marshy spot beside the river where the waterfowl were easily startled, a tall tree that looked like a man with his arms upraised. They were drawing near to the place where there was an island in the river. The island was a good spot to make camp. They would sleep on the island tonight.</w:t>
+      </w:r>
+    </w:p>
+    <w:p>
+      <w:pPr>
+        <w:spacing w:after="0" w:line="240" w:lineRule="auto"/>
+        <w:ind w:left="0"/>
+        <w:rPr>
+          <w:rFonts w:eastAsia="Times New Roman" w:cs="Times New Roman"/>
+          <w:color w:val="000000"/>
+          <w:sz w:val="27"/>
+          <w:szCs w:val="27"/>
+        </w:rPr>
+      </w:pPr>
+      <w:r>
+        <w:rPr>
+          <w:rFonts w:eastAsia="Times New Roman" w:cs="Times New Roman"/>
+          <w:color w:val="000000"/>
+          <w:sz w:val="27"/>
+          <w:szCs w:val="27"/>
+        </w:rPr>
+        <w:t xml:space="preserve">Tran Thi Ut had been back and forth along the river path many times in her short life. Her people had not created the path—it had always been there, like the river—but their deerskin-shod feet and the wooden wheels of their handcarts kept the path well worn. </w:t>
       </w:r>
       <w:proofErr w:type="spellStart"/>
       <w:r>
@@ -3378,7 +3378,7 @@
           <w:sz w:val="27"/>
           <w:szCs w:val="27"/>
         </w:rPr>
-        <w:t>Pham Thi Thu Trang’s</w:t>
+        <w:t>Tran Thi Ut’s</w:t>
       </w:r>
       <w:proofErr w:type="spellEnd"/>
       <w:r>
@@ -3430,28 +3430,28 @@
           <w:sz w:val="27"/>
           <w:szCs w:val="27"/>
         </w:rPr>
-        <w:t>With their precious cargo of salt, the travelers crossed the coastal lowlands and traveled toward the mountains. But Pham Thi Thu Trang’s people never reached the mountaintops; they traveled only as far as the foothills. Many people lived in the forests and grassy meadows of the foothills, gathered in small villages. In return for salt, these people would give Pham Thi Thu Trang’s people dried meat, animal skins, cloth spun from wool, clay pots, needles and scraping tools carved from bone, and little toys made of wood.</w:t>
-      </w:r>
-    </w:p>
-    <w:p>
-      <w:pPr>
-        <w:spacing w:after="0" w:line="240" w:lineRule="auto"/>
-        <w:ind w:left="0"/>
-        <w:rPr>
-          <w:rFonts w:eastAsia="Times New Roman" w:cs="Times New Roman"/>
-          <w:color w:val="000000"/>
-          <w:sz w:val="27"/>
-          <w:szCs w:val="27"/>
-        </w:rPr>
-      </w:pPr>
-      <w:r>
-        <w:rPr>
-          <w:rFonts w:eastAsia="Times New Roman" w:cs="Times New Roman"/>
-          <w:color w:val="000000"/>
-          <w:sz w:val="27"/>
-          <w:szCs w:val="27"/>
-        </w:rPr>
-        <w:t>Their bartering done, Pham Thi Thu Trang and her people would travel back down the river path to the sea. The cycle would begin again.</w:t>
+        <w:t>With their precious cargo of salt, the travelers crossed the coastal lowlands and traveled toward the mountains. But Tran Thi Ut’s people never reached the mountaintops; they traveled only as far as the foothills. Many people lived in the forests and grassy meadows of the foothills, gathered in small villages. In return for salt, these people would give Tran Thi Ut’s people dried meat, animal skins, cloth spun from wool, clay pots, needles and scraping tools carved from bone, and little toys made of wood.</w:t>
+      </w:r>
+    </w:p>
+    <w:p>
+      <w:pPr>
+        <w:spacing w:after="0" w:line="240" w:lineRule="auto"/>
+        <w:ind w:left="0"/>
+        <w:rPr>
+          <w:rFonts w:eastAsia="Times New Roman" w:cs="Times New Roman"/>
+          <w:color w:val="000000"/>
+          <w:sz w:val="27"/>
+          <w:szCs w:val="27"/>
+        </w:rPr>
+      </w:pPr>
+      <w:r>
+        <w:rPr>
+          <w:rFonts w:eastAsia="Times New Roman" w:cs="Times New Roman"/>
+          <w:color w:val="000000"/>
+          <w:sz w:val="27"/>
+          <w:szCs w:val="27"/>
+        </w:rPr>
+        <w:t>Their bartering done, Tran Thi Ut and her people would travel back down the river path to the sea. The cycle would begin again.</w:t>
       </w:r>
     </w:p>
     <w:p>
@@ -3481,7 +3481,7 @@
           <w:sz w:val="27"/>
           <w:szCs w:val="27"/>
         </w:rPr>
-        <w:t xml:space="preserve">Pham Thi Thu Trang </w:t>
+        <w:t xml:space="preserve">Tran Thi Ut </w:t>
       </w:r>
       <w:r>
         <w:rPr>
@@ -3511,28 +3511,28 @@
           <w:sz w:val="27"/>
           <w:szCs w:val="27"/>
         </w:rPr>
-        <w:t>Of all the places along the path, the area they were approaching, with the island in the river, was Pham Thi Thu Trang’s favorite.</w:t>
-      </w:r>
-    </w:p>
-    <w:p>
-      <w:pPr>
-        <w:spacing w:after="0" w:line="240" w:lineRule="auto"/>
-        <w:ind w:left="0"/>
-        <w:rPr>
-          <w:rFonts w:eastAsia="Times New Roman" w:cs="Times New Roman"/>
-          <w:color w:val="000000"/>
-          <w:sz w:val="27"/>
-          <w:szCs w:val="27"/>
-        </w:rPr>
-      </w:pPr>
-      <w:r>
-        <w:rPr>
-          <w:rFonts w:eastAsia="Times New Roman" w:cs="Times New Roman"/>
-          <w:color w:val="000000"/>
-          <w:sz w:val="27"/>
-          <w:szCs w:val="27"/>
-        </w:rPr>
-        <w:t>The terrain along this stretch of the river was mostly flat, but in the immediate vicinity of the island, the land on the sunrise side was like a rumpled cloth, with hills and ridges and valleys. Among Pham Thi Thu Trang’s people, there was a wooden baby’s crib, suitable for strapping to a cart, that had been passed down for generations. The island was shaped like that crib, longer than it was wide and pointed at the upriver end, where the flow had eroded both banks. The island was like a crib, and the group of hills on the sunrise side of the river were like old women mantled in heavy cloaks gathered to have a look at the baby in the crib—that was how Pham Thi Thu Trang’s father had once described the lay of the land.</w:t>
+        <w:t>Of all the places along the path, the area they were approaching, with the island in the river, was Tran Thi Ut’s favorite.</w:t>
+      </w:r>
+    </w:p>
+    <w:p>
+      <w:pPr>
+        <w:spacing w:after="0" w:line="240" w:lineRule="auto"/>
+        <w:ind w:left="0"/>
+        <w:rPr>
+          <w:rFonts w:eastAsia="Times New Roman" w:cs="Times New Roman"/>
+          <w:color w:val="000000"/>
+          <w:sz w:val="27"/>
+          <w:szCs w:val="27"/>
+        </w:rPr>
+      </w:pPr>
+      <w:r>
+        <w:rPr>
+          <w:rFonts w:eastAsia="Times New Roman" w:cs="Times New Roman"/>
+          <w:color w:val="000000"/>
+          <w:sz w:val="27"/>
+          <w:szCs w:val="27"/>
+        </w:rPr>
+        <w:t>The terrain along this stretch of the river was mostly flat, but in the immediate vicinity of the island, the land on the sunrise side was like a rumpled cloth, with hills and ridges and valleys. Among Tran Thi Ut’s people, there was a wooden baby’s crib, suitable for strapping to a cart, that had been passed down for generations. The island was shaped like that crib, longer than it was wide and pointed at the upriver end, where the flow had eroded both banks. The island was like a crib, and the group of hills on the sunrise side of the river were like old women mantled in heavy cloaks gathered to have a look at the baby in the crib—that was how Tran Thi Ut’s father had once described the lay of the land.</w:t>
       </w:r>
     </w:p>
     <w:p>
@@ -3605,7 +3605,7 @@
           <w:sz w:val="27"/>
           <w:szCs w:val="27"/>
         </w:rPr>
-        <w:t>“We’re close to the island, aren’t we, Papa?” said Pham Thi Thu Trang.</w:t>
+        <w:t>“We’re close to the island, aren’t we, Papa?” said Tran Thi Ut.</w:t>
       </w:r>
     </w:p>
     <w:p>
@@ -3688,7 +3688,7 @@
           <w:sz w:val="27"/>
           <w:szCs w:val="27"/>
         </w:rPr>
-        <w:t xml:space="preserve">, proud of his daughter’s memory and powers of observation. He was a strong, handsome man with flecks of gray in his black beard. His wife had borne several children, but all had died very young except Pham Thi Thu Trang, the last, whom his wife had died bearing. Pham Thi Thu Trang was very precious to him. Like her mother, she had golden hair. Now that she had reached the age of childbearing, Pham Thi Thu Trang was beginning to display the fullness of a woman’s hips and breasts. It was </w:t>
+        <w:t xml:space="preserve">, proud of his daughter’s memory and powers of observation. He was a strong, handsome man with flecks of gray in his black beard. His wife had borne several children, but all had died very young except Tran Thi Ut, the last, whom his wife had died bearing. Tran Thi Ut was very precious to him. Like her mother, she had golden hair. Now that she had reached the age of childbearing, Tran Thi Ut was beginning to display the fullness of a woman’s hips and breasts. It was </w:t>
       </w:r>
       <w:proofErr w:type="spellStart"/>
       <w:r>
@@ -3790,7 +3790,7 @@
           <w:sz w:val="27"/>
           <w:szCs w:val="27"/>
         </w:rPr>
-        <w:t>“There’s something so special about this place,” said Pham Thi Thu Trang, gazing at the sparkling river to her left and then at the rocky, tree-spotted hills ahead and to her right. “How was it made? Who made it?”</w:t>
+        <w:t>“There’s something so special about this place,” said Tran Thi Ut, gazing at the sparkling river to her left and then at the rocky, tree-spotted hills ahead and to her right. “How was it made? Who made it?”</w:t>
       </w:r>
     </w:p>
     <w:p>
@@ -3844,7 +3844,7 @@
           <w:sz w:val="27"/>
           <w:szCs w:val="27"/>
         </w:rPr>
-        <w:t xml:space="preserve">He was trying to think of some way to express these thoughts to Pham Thi Thu Trang, when a deer, drinking at the river, was startled by their approach. The deer bolted up the brushy bank and onto the path. Instead of running to safety, the creature stood and stared at them. As clearly as if the animal had whispered aloud, </w:t>
+        <w:t xml:space="preserve">He was trying to think of some way to express these thoughts to Tran Thi Ut, when a deer, drinking at the river, was startled by their approach. The deer bolted up the brushy bank and onto the path. Instead of running to safety, the creature stood and stared at them. As clearly as if the animal had whispered aloud, </w:t>
       </w:r>
       <w:proofErr w:type="spellStart"/>
       <w:r>
@@ -3900,7 +3900,7 @@
           <w:sz w:val="27"/>
           <w:szCs w:val="27"/>
         </w:rPr>
-        <w:t>Pham Thi Thu Trang</w:t>
+        <w:t>Tran Thi Ut</w:t>
       </w:r>
       <w:r>
         <w:rPr>
@@ -3930,28 +3930,28 @@
           <w:sz w:val="27"/>
           <w:szCs w:val="27"/>
         </w:rPr>
-        <w:t>Soon Pham Thi Thu Trang spotted other landmarks—an outcropping of limestone beside the path that had a silhouette like a man’s face, a marshy spot beside the river where the waterfowl were easily startled, a tall tree that looked like a man with his arms upraised. They were drawing near to the place where there was an island in the river. The island was a good spot to make camp. They would sleep on the island tonight.</w:t>
-      </w:r>
-    </w:p>
-    <w:p>
-      <w:pPr>
-        <w:spacing w:after="0" w:line="240" w:lineRule="auto"/>
-        <w:ind w:left="0"/>
-        <w:rPr>
-          <w:rFonts w:eastAsia="Times New Roman" w:cs="Times New Roman"/>
-          <w:color w:val="000000"/>
-          <w:sz w:val="27"/>
-          <w:szCs w:val="27"/>
-        </w:rPr>
-      </w:pPr>
-      <w:r>
-        <w:rPr>
-          <w:rFonts w:eastAsia="Times New Roman" w:cs="Times New Roman"/>
-          <w:color w:val="000000"/>
-          <w:sz w:val="27"/>
-          <w:szCs w:val="27"/>
-        </w:rPr>
-        <w:t xml:space="preserve">Pham Thi Thu Trang had been back and forth along the river path many times in her short life. Her people had not created the path—it had always been there, like the river—but their deerskin-shod feet and the wooden wheels of their handcarts kept the path well worn. </w:t>
+        <w:t>Soon Tran Thi Ut spotted other landmarks—an outcropping of limestone beside the path that had a silhouette like a man’s face, a marshy spot beside the river where the waterfowl were easily startled, a tall tree that looked like a man with his arms upraised. They were drawing near to the place where there was an island in the river. The island was a good spot to make camp. They would sleep on the island tonight.</w:t>
+      </w:r>
+    </w:p>
+    <w:p>
+      <w:pPr>
+        <w:spacing w:after="0" w:line="240" w:lineRule="auto"/>
+        <w:ind w:left="0"/>
+        <w:rPr>
+          <w:rFonts w:eastAsia="Times New Roman" w:cs="Times New Roman"/>
+          <w:color w:val="000000"/>
+          <w:sz w:val="27"/>
+          <w:szCs w:val="27"/>
+        </w:rPr>
+      </w:pPr>
+      <w:r>
+        <w:rPr>
+          <w:rFonts w:eastAsia="Times New Roman" w:cs="Times New Roman"/>
+          <w:color w:val="000000"/>
+          <w:sz w:val="27"/>
+          <w:szCs w:val="27"/>
+        </w:rPr>
+        <w:t xml:space="preserve">Tran Thi Ut had been back and forth along the river path many times in her short life. Her people had not created the path—it had always been there, like the river—but their deerskin-shod feet and the wooden wheels of their handcarts kept the path well worn. </w:t>
       </w:r>
       <w:proofErr w:type="spellStart"/>
       <w:r>
@@ -3970,7 +3970,7 @@
           <w:sz w:val="27"/>
           <w:szCs w:val="27"/>
         </w:rPr>
-        <w:t>Pham Thi Thu Trang’s</w:t>
+        <w:t>Tran Thi Ut’s</w:t>
       </w:r>
       <w:proofErr w:type="spellEnd"/>
       <w:r>
@@ -4022,28 +4022,28 @@
           <w:sz w:val="27"/>
           <w:szCs w:val="27"/>
         </w:rPr>
-        <w:t>With their precious cargo of salt, the travelers crossed the coastal lowlands and traveled toward the mountains. But Pham Thi Thu Trang’s people never reached the mountaintops; they traveled only as far as the foothills. Many people lived in the forests and grassy meadows of the foothills, gathered in small villages. In return for salt, these people would give Pham Thi Thu Trang’s people dried meat, animal skins, cloth spun from wool, clay pots, needles and scraping tools carved from bone, and little toys made of wood.</w:t>
-      </w:r>
-    </w:p>
-    <w:p>
-      <w:pPr>
-        <w:spacing w:after="0" w:line="240" w:lineRule="auto"/>
-        <w:ind w:left="0"/>
-        <w:rPr>
-          <w:rFonts w:eastAsia="Times New Roman" w:cs="Times New Roman"/>
-          <w:color w:val="000000"/>
-          <w:sz w:val="27"/>
-          <w:szCs w:val="27"/>
-        </w:rPr>
-      </w:pPr>
-      <w:r>
-        <w:rPr>
-          <w:rFonts w:eastAsia="Times New Roman" w:cs="Times New Roman"/>
-          <w:color w:val="000000"/>
-          <w:sz w:val="27"/>
-          <w:szCs w:val="27"/>
-        </w:rPr>
-        <w:t>Their bartering done, Pham Thi Thu Trang and her people would travel back down the river path to the sea. The cycle would begin again.</w:t>
+        <w:t>With their precious cargo of salt, the travelers crossed the coastal lowlands and traveled toward the mountains. But Tran Thi Ut’s people never reached the mountaintops; they traveled only as far as the foothills. Many people lived in the forests and grassy meadows of the foothills, gathered in small villages. In return for salt, these people would give Tran Thi Ut’s people dried meat, animal skins, cloth spun from wool, clay pots, needles and scraping tools carved from bone, and little toys made of wood.</w:t>
+      </w:r>
+    </w:p>
+    <w:p>
+      <w:pPr>
+        <w:spacing w:after="0" w:line="240" w:lineRule="auto"/>
+        <w:ind w:left="0"/>
+        <w:rPr>
+          <w:rFonts w:eastAsia="Times New Roman" w:cs="Times New Roman"/>
+          <w:color w:val="000000"/>
+          <w:sz w:val="27"/>
+          <w:szCs w:val="27"/>
+        </w:rPr>
+      </w:pPr>
+      <w:r>
+        <w:rPr>
+          <w:rFonts w:eastAsia="Times New Roman" w:cs="Times New Roman"/>
+          <w:color w:val="000000"/>
+          <w:sz w:val="27"/>
+          <w:szCs w:val="27"/>
+        </w:rPr>
+        <w:t>Their bartering done, Tran Thi Ut and her people would travel back down the river path to the sea. The cycle would begin again.</w:t>
       </w:r>
     </w:p>
     <w:p>
@@ -4073,7 +4073,7 @@
           <w:sz w:val="27"/>
           <w:szCs w:val="27"/>
         </w:rPr>
-        <w:t xml:space="preserve">Pham Thi Thu Trang </w:t>
+        <w:t xml:space="preserve">Tran Thi Ut </w:t>
       </w:r>
       <w:r>
         <w:rPr>
@@ -4113,28 +4113,28 @@
           <w:sz w:val="27"/>
           <w:szCs w:val="27"/>
         </w:rPr>
-        <w:t>Of all the places along the path, the area they were approaching, with the island in the river, was Pham Thi Thu Trang’s favorite.</w:t>
-      </w:r>
-    </w:p>
-    <w:p>
-      <w:pPr>
-        <w:spacing w:after="0" w:line="240" w:lineRule="auto"/>
-        <w:ind w:left="0"/>
-        <w:rPr>
-          <w:rFonts w:eastAsia="Times New Roman" w:cs="Times New Roman"/>
-          <w:color w:val="000000"/>
-          <w:sz w:val="27"/>
-          <w:szCs w:val="27"/>
-        </w:rPr>
-      </w:pPr>
-      <w:r>
-        <w:rPr>
-          <w:rFonts w:eastAsia="Times New Roman" w:cs="Times New Roman"/>
-          <w:color w:val="000000"/>
-          <w:sz w:val="27"/>
-          <w:szCs w:val="27"/>
-        </w:rPr>
-        <w:t>The terrain along this stretch of the river was mostly flat, but in the immediate vicinity of the island, the land on the sunrise side was like a rumpled cloth, with hills and ridges and valleys. Among Pham Thi Thu Trang’s people, there was a wooden baby’s crib, suitable for strapping to a cart, that had been passed down for generations. The island was shaped like that crib, longer than it was wide and pointed at the upriver end, where the flow had eroded both banks. The island was like a crib, and the group of hills on the sunrise side of the river were like old women mantled in heavy cloaks gathered to have a look at the baby in the crib—that was how Pham Thi Thu Trang’s father had once described the lay of the land.</w:t>
+        <w:t>Of all the places along the path, the area they were approaching, with the island in the river, was Tran Thi Ut’s favorite.</w:t>
+      </w:r>
+    </w:p>
+    <w:p>
+      <w:pPr>
+        <w:spacing w:after="0" w:line="240" w:lineRule="auto"/>
+        <w:ind w:left="0"/>
+        <w:rPr>
+          <w:rFonts w:eastAsia="Times New Roman" w:cs="Times New Roman"/>
+          <w:color w:val="000000"/>
+          <w:sz w:val="27"/>
+          <w:szCs w:val="27"/>
+        </w:rPr>
+      </w:pPr>
+      <w:r>
+        <w:rPr>
+          <w:rFonts w:eastAsia="Times New Roman" w:cs="Times New Roman"/>
+          <w:color w:val="000000"/>
+          <w:sz w:val="27"/>
+          <w:szCs w:val="27"/>
+        </w:rPr>
+        <w:t>The terrain along this stretch of the river was mostly flat, but in the immediate vicinity of the island, the land on the sunrise side was like a rumpled cloth, with hills and ridges and valleys. Among Tran Thi Ut’s people, there was a wooden baby’s crib, suitable for strapping to a cart, that had been passed down for generations. The island was shaped like that crib, longer than it was wide and pointed at the upriver end, where the flow had eroded both banks. The island was like a crib, and the group of hills on the sunrise side of the river were like old women mantled in heavy cloaks gathered to have a look at the baby in the crib—that was how Tran Thi Ut’s father had once described the lay of the land.</w:t>
       </w:r>
     </w:p>
     <w:p>
@@ -4207,7 +4207,7 @@
           <w:sz w:val="27"/>
           <w:szCs w:val="27"/>
         </w:rPr>
-        <w:t>“We’re close to the island, aren’t we, Papa?” said Pham Thi Thu Trang.</w:t>
+        <w:t>“We’re close to the island, aren’t we, Papa?” said Tran Thi Ut.</w:t>
       </w:r>
     </w:p>
     <w:p>
@@ -4290,7 +4290,7 @@
           <w:sz w:val="27"/>
           <w:szCs w:val="27"/>
         </w:rPr>
-        <w:t xml:space="preserve">, proud of his daughter’s memory and powers of observation. He was a strong, handsome man with flecks of gray in his black beard. His wife had borne several children, but all had died very young except Pham Thi Thu Trang, the last, whom his wife had died bearing. Pham Thi Thu Trang was very precious to him. Like her mother, she had golden hair. Now that she had reached the age of childbearing, Pham Thi Thu Trang was beginning to display the fullness of a woman’s hips and breasts. It was </w:t>
+        <w:t xml:space="preserve">, proud of his daughter’s memory and powers of observation. He was a strong, handsome man with flecks of gray in his black beard. His wife had borne several children, but all had died very young except Tran Thi Ut, the last, whom his wife had died bearing. Tran Thi Ut was very precious to him. Like her mother, she had golden hair. Now that she had reached the age of childbearing, Tran Thi Ut was beginning to display the fullness of a woman’s hips and breasts. It was </w:t>
       </w:r>
       <w:proofErr w:type="spellStart"/>
       <w:r>
@@ -4402,7 +4402,7 @@
           <w:sz w:val="27"/>
           <w:szCs w:val="27"/>
         </w:rPr>
-        <w:t>“There’s something so special about this place,” said Pham Thi Thu Trang, gazing at the sparkling river to her left and then at the rocky, tree-spotted hills ahead and to her right. “How was it made? Who made it?”</w:t>
+        <w:t>“There’s something so special about this place,” said Tran Thi Ut, gazing at the sparkling river to her left and then at the rocky, tree-spotted hills ahead and to her right. “How was it made? Who made it?”</w:t>
       </w:r>
     </w:p>
     <w:p>
@@ -4455,7 +4455,7 @@
           <w:sz w:val="27"/>
           <w:szCs w:val="27"/>
         </w:rPr>
-        <w:t xml:space="preserve">He was trying to think of some way to express these thoughts to Pham Thi Thu Trang, when a deer, drinking at the river, was startled by their approach. The deer bolted up the brushy bank and onto the path. Instead of running to safety, the creature stood and stared at them. As clearly as if the animal had whispered aloud, </w:t>
+        <w:t xml:space="preserve">He was trying to think of some way to express these thoughts to Tran Thi Ut, when a deer, drinking at the river, was startled by their approach. The deer bolted up the brushy bank and onto the path. Instead of running to safety, the creature stood and stared at them. As clearly as if the animal had whispered aloud, </w:t>
       </w:r>
       <w:proofErr w:type="spellStart"/>
       <w:r>
@@ -4511,7 +4511,7 @@
           <w:sz w:val="27"/>
           <w:szCs w:val="27"/>
         </w:rPr>
-        <w:t>Pham Thi Thu Trang</w:t>
+        <w:t>Tran Thi Ut</w:t>
       </w:r>
       <w:r>
         <w:rPr>
@@ -4541,28 +4541,28 @@
           <w:sz w:val="27"/>
           <w:szCs w:val="27"/>
         </w:rPr>
-        <w:t>Soon Pham Thi Thu Trang spotted other landmarks—an outcropping of limestone beside the path that had a silhouette like a man’s face, a marshy spot beside the river where the waterfowl were easily startled, a tall tree that looked like a man with his arms upraised. They were drawing near to the place where there was an island in the river. The island was a good spot to make camp. They would sleep on the island tonight.</w:t>
-      </w:r>
-    </w:p>
-    <w:p>
-      <w:pPr>
-        <w:spacing w:after="0" w:line="240" w:lineRule="auto"/>
-        <w:ind w:left="0"/>
-        <w:rPr>
-          <w:rFonts w:eastAsia="Times New Roman" w:cs="Times New Roman"/>
-          <w:color w:val="000000"/>
-          <w:sz w:val="27"/>
-          <w:szCs w:val="27"/>
-        </w:rPr>
-      </w:pPr>
-      <w:r>
-        <w:rPr>
-          <w:rFonts w:eastAsia="Times New Roman" w:cs="Times New Roman"/>
-          <w:color w:val="000000"/>
-          <w:sz w:val="27"/>
-          <w:szCs w:val="27"/>
-        </w:rPr>
-        <w:t xml:space="preserve">Pham Thi Thu Trang had been back and forth along the river path many times in her short life. Her people had not created the path—it had always been there, like the river—but their deerskin-shod feet and the wooden wheels of their handcarts kept the path well worn. </w:t>
+        <w:t>Soon Tran Thi Ut spotted other landmarks—an outcropping of limestone beside the path that had a silhouette like a man’s face, a marshy spot beside the river where the waterfowl were easily startled, a tall tree that looked like a man with his arms upraised. They were drawing near to the place where there was an island in the river. The island was a good spot to make camp. They would sleep on the island tonight.</w:t>
+      </w:r>
+    </w:p>
+    <w:p>
+      <w:pPr>
+        <w:spacing w:after="0" w:line="240" w:lineRule="auto"/>
+        <w:ind w:left="0"/>
+        <w:rPr>
+          <w:rFonts w:eastAsia="Times New Roman" w:cs="Times New Roman"/>
+          <w:color w:val="000000"/>
+          <w:sz w:val="27"/>
+          <w:szCs w:val="27"/>
+        </w:rPr>
+      </w:pPr>
+      <w:r>
+        <w:rPr>
+          <w:rFonts w:eastAsia="Times New Roman" w:cs="Times New Roman"/>
+          <w:color w:val="000000"/>
+          <w:sz w:val="27"/>
+          <w:szCs w:val="27"/>
+        </w:rPr>
+        <w:t xml:space="preserve">Tran Thi Ut had been back and forth along the river path many times in her short life. Her people had not created the path—it had always been there, like the river—but their deerskin-shod feet and the wooden wheels of their handcarts kept the path well worn. </w:t>
       </w:r>
       <w:proofErr w:type="spellStart"/>
       <w:r>
@@ -4581,7 +4581,7 @@
           <w:sz w:val="27"/>
           <w:szCs w:val="27"/>
         </w:rPr>
-        <w:t>Pham Thi Thu Trang’s</w:t>
+        <w:t>Tran Thi Ut’s</w:t>
       </w:r>
       <w:proofErr w:type="spellEnd"/>
       <w:r>
@@ -4633,37 +4633,37 @@
           <w:sz w:val="27"/>
           <w:szCs w:val="27"/>
         </w:rPr>
-        <w:t xml:space="preserve">With their precious cargo of salt, the travelers crossed the coastal lowlands and traveled toward the mountains. But Pham Thi Thu Trang’s people never reached the mountaintops; they traveled only as far as the foothills. Many people lived in the forests and grassy meadows of the foothills, gathered in small villages. In return for salt, these people </w:t>
-      </w:r>
-      <w:r>
-        <w:rPr>
-          <w:rFonts w:eastAsia="Times New Roman" w:cs="Times New Roman"/>
-          <w:color w:val="000000"/>
-          <w:sz w:val="27"/>
-          <w:szCs w:val="27"/>
-        </w:rPr>
-        <w:t>would give Pham Thi Thu Trang’s people dried meat, animal skins, cloth spun from wool, clay pots, needles and scraping tools carved from bone, and little toys made of wood.</w:t>
-      </w:r>
-    </w:p>
-    <w:p>
-      <w:pPr>
-        <w:spacing w:after="0" w:line="240" w:lineRule="auto"/>
-        <w:ind w:left="0"/>
-        <w:rPr>
-          <w:rFonts w:eastAsia="Times New Roman" w:cs="Times New Roman"/>
-          <w:color w:val="000000"/>
-          <w:sz w:val="27"/>
-          <w:szCs w:val="27"/>
-        </w:rPr>
-      </w:pPr>
-      <w:r>
-        <w:rPr>
-          <w:rFonts w:eastAsia="Times New Roman" w:cs="Times New Roman"/>
-          <w:color w:val="000000"/>
-          <w:sz w:val="27"/>
-          <w:szCs w:val="27"/>
-        </w:rPr>
-        <w:t>Their bartering done, Pham Thi Thu Trang and her people would travel back down the river path to the sea. The cycle would begin again.</w:t>
+        <w:t xml:space="preserve">With their precious cargo of salt, the travelers crossed the coastal lowlands and traveled toward the mountains. But Tran Thi Ut’s people never reached the mountaintops; they traveled only as far as the foothills. Many people lived in the forests and grassy meadows of the foothills, gathered in small villages. In return for salt, these people </w:t>
+      </w:r>
+      <w:r>
+        <w:rPr>
+          <w:rFonts w:eastAsia="Times New Roman" w:cs="Times New Roman"/>
+          <w:color w:val="000000"/>
+          <w:sz w:val="27"/>
+          <w:szCs w:val="27"/>
+        </w:rPr>
+        <w:t>would give Tran Thi Ut’s people dried meat, animal skins, cloth spun from wool, clay pots, needles and scraping tools carved from bone, and little toys made of wood.</w:t>
+      </w:r>
+    </w:p>
+    <w:p>
+      <w:pPr>
+        <w:spacing w:after="0" w:line="240" w:lineRule="auto"/>
+        <w:ind w:left="0"/>
+        <w:rPr>
+          <w:rFonts w:eastAsia="Times New Roman" w:cs="Times New Roman"/>
+          <w:color w:val="000000"/>
+          <w:sz w:val="27"/>
+          <w:szCs w:val="27"/>
+        </w:rPr>
+      </w:pPr>
+      <w:r>
+        <w:rPr>
+          <w:rFonts w:eastAsia="Times New Roman" w:cs="Times New Roman"/>
+          <w:color w:val="000000"/>
+          <w:sz w:val="27"/>
+          <w:szCs w:val="27"/>
+        </w:rPr>
+        <w:t>Their bartering done, Tran Thi Ut and her people would travel back down the river path to the sea. The cycle would begin again.</w:t>
       </w:r>
     </w:p>
     <w:p>
@@ -4693,7 +4693,7 @@
           <w:sz w:val="27"/>
           <w:szCs w:val="27"/>
         </w:rPr>
-        <w:t xml:space="preserve">Pham Thi Thu Trang </w:t>
+        <w:t xml:space="preserve">Tran Thi Ut </w:t>
       </w:r>
       <w:r>
         <w:rPr>
@@ -4723,28 +4723,28 @@
           <w:sz w:val="27"/>
           <w:szCs w:val="27"/>
         </w:rPr>
-        <w:t>Of all the places along the path, the area they were approaching, with the island in the river, was Pham Thi Thu Trang’s favorite.</w:t>
-      </w:r>
-    </w:p>
-    <w:p>
-      <w:pPr>
-        <w:spacing w:after="0" w:line="240" w:lineRule="auto"/>
-        <w:ind w:left="0"/>
-        <w:rPr>
-          <w:rFonts w:eastAsia="Times New Roman" w:cs="Times New Roman"/>
-          <w:color w:val="000000"/>
-          <w:sz w:val="27"/>
-          <w:szCs w:val="27"/>
-        </w:rPr>
-      </w:pPr>
-      <w:r>
-        <w:rPr>
-          <w:rFonts w:eastAsia="Times New Roman" w:cs="Times New Roman"/>
-          <w:color w:val="000000"/>
-          <w:sz w:val="27"/>
-          <w:szCs w:val="27"/>
-        </w:rPr>
-        <w:t>The terrain along this stretch of the river was mostly flat, but in the immediate vicinity of the island, the land on the sunrise side was like a rumpled cloth, with hills and ridges and valleys. Among Pham Thi Thu Trang’s people, there was a wooden baby’s crib, suitable for strapping to a cart, that had been passed down for generations. The island was shaped like that crib, longer than it was wide and pointed at the upriver end, where the flow had eroded both banks. The island was like a crib, and the group of hills on the sunrise side of the river were like old women mantled in heavy cloaks gathered to have a look at the baby in the crib—that was how Pham Thi Thu Trang’s father had once described the lay of the land.</w:t>
+        <w:t>Of all the places along the path, the area they were approaching, with the island in the river, was Tran Thi Ut’s favorite.</w:t>
+      </w:r>
+    </w:p>
+    <w:p>
+      <w:pPr>
+        <w:spacing w:after="0" w:line="240" w:lineRule="auto"/>
+        <w:ind w:left="0"/>
+        <w:rPr>
+          <w:rFonts w:eastAsia="Times New Roman" w:cs="Times New Roman"/>
+          <w:color w:val="000000"/>
+          <w:sz w:val="27"/>
+          <w:szCs w:val="27"/>
+        </w:rPr>
+      </w:pPr>
+      <w:r>
+        <w:rPr>
+          <w:rFonts w:eastAsia="Times New Roman" w:cs="Times New Roman"/>
+          <w:color w:val="000000"/>
+          <w:sz w:val="27"/>
+          <w:szCs w:val="27"/>
+        </w:rPr>
+        <w:t>The terrain along this stretch of the river was mostly flat, but in the immediate vicinity of the island, the land on the sunrise side was like a rumpled cloth, with hills and ridges and valleys. Among Tran Thi Ut’s people, there was a wooden baby’s crib, suitable for strapping to a cart, that had been passed down for generations. The island was shaped like that crib, longer than it was wide and pointed at the upriver end, where the flow had eroded both banks. The island was like a crib, and the group of hills on the sunrise side of the river were like old women mantled in heavy cloaks gathered to have a look at the baby in the crib—that was how Tran Thi Ut’s father had once described the lay of the land.</w:t>
       </w:r>
     </w:p>
     <w:p>
@@ -4817,7 +4817,7 @@
           <w:sz w:val="27"/>
           <w:szCs w:val="27"/>
         </w:rPr>
-        <w:t>“We’re close to the island, aren’t we, Papa?” said Pham Thi Thu Trang.</w:t>
+        <w:t>“We’re close to the island, aren’t we, Papa?” said Tran Thi Ut.</w:t>
       </w:r>
     </w:p>
     <w:p>
@@ -4900,7 +4900,7 @@
           <w:sz w:val="27"/>
           <w:szCs w:val="27"/>
         </w:rPr>
-        <w:t xml:space="preserve">, proud of his daughter’s memory and powers of observation. He was a strong, handsome man with flecks of gray in his black beard. His wife had borne several children, but all had died very young except Pham Thi Thu Trang, the last, whom his wife had died bearing. Pham Thi Thu Trang was very precious to him. Like her mother, she had golden hair. Now that she had reached the age of childbearing, Pham Thi Thu Trang was beginning to </w:t>
+        <w:t xml:space="preserve">, proud of his daughter’s memory and powers of observation. He was a strong, handsome man with flecks of gray in his black beard. His wife had borne several children, but all had died very young except Tran Thi Ut, the last, whom his wife had died bearing. Tran Thi Ut was very precious to him. Like her mother, she had golden hair. Now that she had reached the age of childbearing, Tran Thi Ut was beginning to </w:t>
       </w:r>
       <w:r>
         <w:rPr>
@@ -5012,7 +5012,7 @@
           <w:sz w:val="27"/>
           <w:szCs w:val="27"/>
         </w:rPr>
-        <w:t>“There’s something so special about this place,” said Pham Thi Thu Trang, gazing at the sparkling river to her left and then at the rocky, tree-spotted hills ahead and to her right. “How was it made? Who made it?”</w:t>
+        <w:t>“There’s something so special about this place,” said Tran Thi Ut, gazing at the sparkling river to her left and then at the rocky, tree-spotted hills ahead and to her right. “How was it made? Who made it?”</w:t>
       </w:r>
     </w:p>
     <w:p>
@@ -5065,7 +5065,7 @@
           <w:sz w:val="27"/>
           <w:szCs w:val="27"/>
         </w:rPr>
-        <w:t xml:space="preserve">He was trying to think of some way to express these thoughts to Pham Thi Thu Trang, when a deer, drinking at the river, was startled by their approach. The deer bolted up the brushy bank and onto the path. Instead of running to safety, the creature stood and stared at them. As clearly as if the animal had whispered aloud, </w:t>
+        <w:t xml:space="preserve">He was trying to think of some way to express these thoughts to Tran Thi Ut, when a deer, drinking at the river, was startled by their approach. The deer bolted up the brushy bank and onto the path. Instead of running to safety, the creature stood and stared at them. As clearly as if the animal had whispered aloud, </w:t>
       </w:r>
       <w:proofErr w:type="spellStart"/>
       <w:r>
@@ -5121,7 +5121,7 @@
           <w:sz w:val="27"/>
           <w:szCs w:val="27"/>
         </w:rPr>
-        <w:t>Pham Thi Thu Trang</w:t>
+        <w:t>Tran Thi Ut</w:t>
       </w:r>
       <w:r>
         <w:rPr>
@@ -5151,28 +5151,28 @@
           <w:sz w:val="27"/>
           <w:szCs w:val="27"/>
         </w:rPr>
-        <w:t>Soon Pham Thi Thu Trang spotted other landmarks—an outcropping of limestone beside the path that had a silhouette like a man’s face, a marshy spot beside the river where the waterfowl were easily startled, a tall tree that looked like a man with his arms upraised. They were drawing near to the place where there was an island in the river. The island was a good spot to make camp. They would sleep on the island tonight.</w:t>
-      </w:r>
-    </w:p>
-    <w:p>
-      <w:pPr>
-        <w:spacing w:after="0" w:line="240" w:lineRule="auto"/>
-        <w:ind w:left="0"/>
-        <w:rPr>
-          <w:rFonts w:eastAsia="Times New Roman" w:cs="Times New Roman"/>
-          <w:color w:val="000000"/>
-          <w:sz w:val="27"/>
-          <w:szCs w:val="27"/>
-        </w:rPr>
-      </w:pPr>
-      <w:r>
-        <w:rPr>
-          <w:rFonts w:eastAsia="Times New Roman" w:cs="Times New Roman"/>
-          <w:color w:val="000000"/>
-          <w:sz w:val="27"/>
-          <w:szCs w:val="27"/>
-        </w:rPr>
-        <w:t xml:space="preserve">Pham Thi Thu Trang had been back and forth along the river path many times in her short life. Her people had not created the path—it had always been there, like the river—but their deerskin-shod feet and the wooden wheels of their handcarts kept the path well worn. </w:t>
+        <w:t>Soon Tran Thi Ut spotted other landmarks—an outcropping of limestone beside the path that had a silhouette like a man’s face, a marshy spot beside the river where the waterfowl were easily startled, a tall tree that looked like a man with his arms upraised. They were drawing near to the place where there was an island in the river. The island was a good spot to make camp. They would sleep on the island tonight.</w:t>
+      </w:r>
+    </w:p>
+    <w:p>
+      <w:pPr>
+        <w:spacing w:after="0" w:line="240" w:lineRule="auto"/>
+        <w:ind w:left="0"/>
+        <w:rPr>
+          <w:rFonts w:eastAsia="Times New Roman" w:cs="Times New Roman"/>
+          <w:color w:val="000000"/>
+          <w:sz w:val="27"/>
+          <w:szCs w:val="27"/>
+        </w:rPr>
+      </w:pPr>
+      <w:r>
+        <w:rPr>
+          <w:rFonts w:eastAsia="Times New Roman" w:cs="Times New Roman"/>
+          <w:color w:val="000000"/>
+          <w:sz w:val="27"/>
+          <w:szCs w:val="27"/>
+        </w:rPr>
+        <w:t xml:space="preserve">Tran Thi Ut had been back and forth along the river path many times in her short life. Her people had not created the path—it had always been there, like the river—but their deerskin-shod feet and the wooden wheels of their handcarts kept the path well worn. </w:t>
       </w:r>
       <w:proofErr w:type="spellStart"/>
       <w:r>
@@ -5191,7 +5191,7 @@
           <w:sz w:val="27"/>
           <w:szCs w:val="27"/>
         </w:rPr>
-        <w:t>Pham Thi Thu Trang’s</w:t>
+        <w:t>Tran Thi Ut’s</w:t>
       </w:r>
       <w:proofErr w:type="spellEnd"/>
       <w:r>
@@ -5253,28 +5253,28 @@
           <w:sz w:val="27"/>
           <w:szCs w:val="27"/>
         </w:rPr>
-        <w:t>With their precious cargo of salt, the travelers crossed the coastal lowlands and traveled toward the mountains. But Pham Thi Thu Trang’s people never reached the mountaintops; they traveled only as far as the foothills. Many people lived in the forests and grassy meadows of the foothills, gathered in small villages. In return for salt, these people would give Pham Thi Thu Trang’s people dried meat, animal skins, cloth spun from wool, clay pots, needles and scraping tools carved from bone, and little toys made of wood.</w:t>
-      </w:r>
-    </w:p>
-    <w:p>
-      <w:pPr>
-        <w:spacing w:after="0" w:line="240" w:lineRule="auto"/>
-        <w:ind w:left="0"/>
-        <w:rPr>
-          <w:rFonts w:eastAsia="Times New Roman" w:cs="Times New Roman"/>
-          <w:color w:val="000000"/>
-          <w:sz w:val="27"/>
-          <w:szCs w:val="27"/>
-        </w:rPr>
-      </w:pPr>
-      <w:r>
-        <w:rPr>
-          <w:rFonts w:eastAsia="Times New Roman" w:cs="Times New Roman"/>
-          <w:color w:val="000000"/>
-          <w:sz w:val="27"/>
-          <w:szCs w:val="27"/>
-        </w:rPr>
-        <w:t>Their bartering done, Pham Thi Thu Trang and her people would travel back down the river path to the sea. The cycle would begin again.</w:t>
+        <w:t>With their precious cargo of salt, the travelers crossed the coastal lowlands and traveled toward the mountains. But Tran Thi Ut’s people never reached the mountaintops; they traveled only as far as the foothills. Many people lived in the forests and grassy meadows of the foothills, gathered in small villages. In return for salt, these people would give Tran Thi Ut’s people dried meat, animal skins, cloth spun from wool, clay pots, needles and scraping tools carved from bone, and little toys made of wood.</w:t>
+      </w:r>
+    </w:p>
+    <w:p>
+      <w:pPr>
+        <w:spacing w:after="0" w:line="240" w:lineRule="auto"/>
+        <w:ind w:left="0"/>
+        <w:rPr>
+          <w:rFonts w:eastAsia="Times New Roman" w:cs="Times New Roman"/>
+          <w:color w:val="000000"/>
+          <w:sz w:val="27"/>
+          <w:szCs w:val="27"/>
+        </w:rPr>
+      </w:pPr>
+      <w:r>
+        <w:rPr>
+          <w:rFonts w:eastAsia="Times New Roman" w:cs="Times New Roman"/>
+          <w:color w:val="000000"/>
+          <w:sz w:val="27"/>
+          <w:szCs w:val="27"/>
+        </w:rPr>
+        <w:t>Their bartering done, Tran Thi Ut and her people would travel back down the river path to the sea. The cycle would begin again.</w:t>
       </w:r>
     </w:p>
     <w:p>
@@ -5304,7 +5304,7 @@
           <w:sz w:val="27"/>
           <w:szCs w:val="27"/>
         </w:rPr>
-        <w:t xml:space="preserve">Pham Thi Thu Trang </w:t>
+        <w:t xml:space="preserve">Tran Thi Ut </w:t>
       </w:r>
       <w:r>
         <w:rPr>
@@ -5334,28 +5334,28 @@
           <w:sz w:val="27"/>
           <w:szCs w:val="27"/>
         </w:rPr>
-        <w:t>Of all the places along the path, the area they were approaching, with the island in the river, was Pham Thi Thu Trang’s favorite.</w:t>
-      </w:r>
-    </w:p>
-    <w:p>
-      <w:pPr>
-        <w:spacing w:after="0" w:line="240" w:lineRule="auto"/>
-        <w:ind w:left="0"/>
-        <w:rPr>
-          <w:rFonts w:eastAsia="Times New Roman" w:cs="Times New Roman"/>
-          <w:color w:val="000000"/>
-          <w:sz w:val="27"/>
-          <w:szCs w:val="27"/>
-        </w:rPr>
-      </w:pPr>
-      <w:r>
-        <w:rPr>
-          <w:rFonts w:eastAsia="Times New Roman" w:cs="Times New Roman"/>
-          <w:color w:val="000000"/>
-          <w:sz w:val="27"/>
-          <w:szCs w:val="27"/>
-        </w:rPr>
-        <w:t>The terrain along this stretch of the river was mostly flat, but in the immediate vicinity of the island, the land on the sunrise side was like a rumpled cloth, with hills and ridges and valleys. Among Pham Thi Thu Trang’s people, there was a wooden baby’s crib, suitable for strapping to a cart, that had been passed down for generations. The island was shaped like that crib, longer than it was wide and pointed at the upriver end, where the flow had eroded both banks. The island was like a crib, and the group of hills on the sunrise side of the river were like old women mantled in heavy cloaks gathered to have a look at the baby in the crib—that was how Pham Thi Thu Trang’s father had once described the lay of the land.</w:t>
+        <w:t>Of all the places along the path, the area they were approaching, with the island in the river, was Tran Thi Ut’s favorite.</w:t>
+      </w:r>
+    </w:p>
+    <w:p>
+      <w:pPr>
+        <w:spacing w:after="0" w:line="240" w:lineRule="auto"/>
+        <w:ind w:left="0"/>
+        <w:rPr>
+          <w:rFonts w:eastAsia="Times New Roman" w:cs="Times New Roman"/>
+          <w:color w:val="000000"/>
+          <w:sz w:val="27"/>
+          <w:szCs w:val="27"/>
+        </w:rPr>
+      </w:pPr>
+      <w:r>
+        <w:rPr>
+          <w:rFonts w:eastAsia="Times New Roman" w:cs="Times New Roman"/>
+          <w:color w:val="000000"/>
+          <w:sz w:val="27"/>
+          <w:szCs w:val="27"/>
+        </w:rPr>
+        <w:t>The terrain along this stretch of the river was mostly flat, but in the immediate vicinity of the island, the land on the sunrise side was like a rumpled cloth, with hills and ridges and valleys. Among Tran Thi Ut’s people, there was a wooden baby’s crib, suitable for strapping to a cart, that had been passed down for generations. The island was shaped like that crib, longer than it was wide and pointed at the upriver end, where the flow had eroded both banks. The island was like a crib, and the group of hills on the sunrise side of the river were like old women mantled in heavy cloaks gathered to have a look at the baby in the crib—that was how Tran Thi Ut’s father had once described the lay of the land.</w:t>
       </w:r>
     </w:p>
     <w:p>
@@ -5428,7 +5428,7 @@
           <w:sz w:val="27"/>
           <w:szCs w:val="27"/>
         </w:rPr>
-        <w:t>“We’re close to the island, aren’t we, Papa?” said Pham Thi Thu Trang.</w:t>
+        <w:t>“We’re close to the island, aren’t we, Papa?” said Tran Thi Ut.</w:t>
       </w:r>
     </w:p>
     <w:p>
@@ -5512,7 +5512,7 @@
           <w:sz w:val="27"/>
           <w:szCs w:val="27"/>
         </w:rPr>
-        <w:t xml:space="preserve">, proud of his daughter’s memory and powers of observation. He was a strong, handsome man with flecks of gray in his black beard. His wife had borne several children, but all had died very young except Pham Thi Thu Trang, the last, whom his wife had died bearing. Pham Thi Thu Trang was very precious to him. Like her mother, she had golden hair. Now that she had reached the age of childbearing, Pham Thi Thu Trang was beginning to display the fullness of a woman’s hips and breasts. It was </w:t>
+        <w:t xml:space="preserve">, proud of his daughter’s memory and powers of observation. He was a strong, handsome man with flecks of gray in his black beard. His wife had borne several children, but all had died very young except Tran Thi Ut, the last, whom his wife had died bearing. Tran Thi Ut was very precious to him. Like her mother, she had golden hair. Now that she had reached the age of childbearing, Tran Thi Ut was beginning to display the fullness of a woman’s hips and breasts. It was </w:t>
       </w:r>
       <w:proofErr w:type="spellStart"/>
       <w:r>
@@ -5614,7 +5614,7 @@
           <w:sz w:val="27"/>
           <w:szCs w:val="27"/>
         </w:rPr>
-        <w:t>“There’s something so special about this place,” said Pham Thi Thu Trang, gazing at the sparkling river to her left and then at the rocky, tree-spotted hills ahead and to her right. “How was it made? Who made it?”</w:t>
+        <w:t>“There’s something so special about this place,” said Tran Thi Ut, gazing at the sparkling river to her left and then at the rocky, tree-spotted hills ahead and to her right. “How was it made? Who made it?”</w:t>
       </w:r>
     </w:p>
     <w:p>
@@ -5667,7 +5667,7 @@
           <w:sz w:val="27"/>
           <w:szCs w:val="27"/>
         </w:rPr>
-        <w:t xml:space="preserve">He was trying to think of some way to express these thoughts to Pham Thi Thu Trang, when a deer, drinking at the river, was startled by their approach. The deer bolted up the brushy bank and onto the path. Instead of running to safety, the creature stood and stared at them. As clearly as if the animal had whispered aloud, </w:t>
+        <w:t xml:space="preserve">He was trying to think of some way to express these thoughts to Tran Thi Ut, when a deer, drinking at the river, was startled by their approach. The deer bolted up the brushy bank and onto the path. Instead of running to safety, the creature stood and stared at them. As clearly as if the animal had whispered aloud, </w:t>
       </w:r>
       <w:proofErr w:type="spellStart"/>
       <w:r>
@@ -5723,7 +5723,7 @@
           <w:sz w:val="27"/>
           <w:szCs w:val="27"/>
         </w:rPr>
-        <w:t>Pham Thi Thu Trang</w:t>
+        <w:t>Tran Thi Ut</w:t>
       </w:r>
       <w:r>
         <w:rPr>
@@ -5753,7 +5753,7 @@
           <w:sz w:val="27"/>
           <w:szCs w:val="27"/>
         </w:rPr>
-        <w:t xml:space="preserve">Soon Pham Thi Thu Trang spotted other landmarks—an outcropping of limestone beside the path that had a silhouette like a man’s face, a marshy spot beside the river where the waterfowl were easily startled, a tall tree that looked like a man with his arms upraised. They </w:t>
+        <w:t xml:space="preserve">Soon Tran Thi Ut spotted other landmarks—an outcropping of limestone beside the path that had a silhouette like a man’s face, a marshy spot beside the river where the waterfowl were easily startled, a tall tree that looked like a man with his arms upraised. They </w:t>
       </w:r>
       <w:r>
         <w:rPr>
@@ -5784,7 +5784,7 @@
           <w:sz w:val="27"/>
           <w:szCs w:val="27"/>
         </w:rPr>
-        <w:t xml:space="preserve">Pham Thi Thu Trang had been back and forth along the river path many times in her short life. Her people had not created the path—it had always been there, like the river—but their deerskin-shod feet and the wooden wheels of their handcarts kept the path well worn. </w:t>
+        <w:t xml:space="preserve">Tran Thi Ut had been back and forth along the river path many times in her short life. Her people had not created the path—it had always been there, like the river—but their deerskin-shod feet and the wooden wheels of their handcarts kept the path well worn. </w:t>
       </w:r>
       <w:proofErr w:type="spellStart"/>
       <w:r>
@@ -5803,7 +5803,7 @@
           <w:sz w:val="27"/>
           <w:szCs w:val="27"/>
         </w:rPr>
-        <w:t>Pham Thi Thu Trang’s</w:t>
+        <w:t>Tran Thi Ut’s</w:t>
       </w:r>
       <w:proofErr w:type="spellEnd"/>
       <w:r>
@@ -5855,28 +5855,28 @@
           <w:sz w:val="27"/>
           <w:szCs w:val="27"/>
         </w:rPr>
-        <w:t>With their precious cargo of salt, the travelers crossed the coastal lowlands and traveled toward the mountains. But Pham Thi Thu Trang’s people never reached the mountaintops; they traveled only as far as the foothills. Many people lived in the forests and grassy meadows of the foothills, gathered in small villages. In return for salt, these people would give Pham Thi Thu Trang’s people dried meat, animal skins, cloth spun from wool, clay pots, needles and scraping tools carved from bone, and little toys made of wood.</w:t>
-      </w:r>
-    </w:p>
-    <w:p>
-      <w:pPr>
-        <w:spacing w:after="0" w:line="240" w:lineRule="auto"/>
-        <w:ind w:left="0"/>
-        <w:rPr>
-          <w:rFonts w:eastAsia="Times New Roman" w:cs="Times New Roman"/>
-          <w:color w:val="000000"/>
-          <w:sz w:val="27"/>
-          <w:szCs w:val="27"/>
-        </w:rPr>
-      </w:pPr>
-      <w:r>
-        <w:rPr>
-          <w:rFonts w:eastAsia="Times New Roman" w:cs="Times New Roman"/>
-          <w:color w:val="000000"/>
-          <w:sz w:val="27"/>
-          <w:szCs w:val="27"/>
-        </w:rPr>
-        <w:t>Their bartering done, Pham Thi Thu Trang and her people would travel back down the river path to the sea. The cycle would begin again.</w:t>
+        <w:t>With their precious cargo of salt, the travelers crossed the coastal lowlands and traveled toward the mountains. But Tran Thi Ut’s people never reached the mountaintops; they traveled only as far as the foothills. Many people lived in the forests and grassy meadows of the foothills, gathered in small villages. In return for salt, these people would give Tran Thi Ut’s people dried meat, animal skins, cloth spun from wool, clay pots, needles and scraping tools carved from bone, and little toys made of wood.</w:t>
+      </w:r>
+    </w:p>
+    <w:p>
+      <w:pPr>
+        <w:spacing w:after="0" w:line="240" w:lineRule="auto"/>
+        <w:ind w:left="0"/>
+        <w:rPr>
+          <w:rFonts w:eastAsia="Times New Roman" w:cs="Times New Roman"/>
+          <w:color w:val="000000"/>
+          <w:sz w:val="27"/>
+          <w:szCs w:val="27"/>
+        </w:rPr>
+      </w:pPr>
+      <w:r>
+        <w:rPr>
+          <w:rFonts w:eastAsia="Times New Roman" w:cs="Times New Roman"/>
+          <w:color w:val="000000"/>
+          <w:sz w:val="27"/>
+          <w:szCs w:val="27"/>
+        </w:rPr>
+        <w:t>Their bartering done, Tran Thi Ut and her people would travel back down the river path to the sea. The cycle would begin again.</w:t>
       </w:r>
     </w:p>
     <w:p>
@@ -5906,7 +5906,7 @@
           <w:sz w:val="27"/>
           <w:szCs w:val="27"/>
         </w:rPr>
-        <w:t xml:space="preserve">Pham Thi Thu Trang </w:t>
+        <w:t xml:space="preserve">Tran Thi Ut </w:t>
       </w:r>
       <w:r>
         <w:rPr>
@@ -5936,28 +5936,28 @@
           <w:sz w:val="27"/>
           <w:szCs w:val="27"/>
         </w:rPr>
-        <w:t>Of all the places along the path, the area they were approaching, with the island in the river, was Pham Thi Thu Trang’s favorite.</w:t>
-      </w:r>
-    </w:p>
-    <w:p>
-      <w:pPr>
-        <w:spacing w:after="0" w:line="240" w:lineRule="auto"/>
-        <w:ind w:left="0"/>
-        <w:rPr>
-          <w:rFonts w:eastAsia="Times New Roman" w:cs="Times New Roman"/>
-          <w:color w:val="000000"/>
-          <w:sz w:val="27"/>
-          <w:szCs w:val="27"/>
-        </w:rPr>
-      </w:pPr>
-      <w:r>
-        <w:rPr>
-          <w:rFonts w:eastAsia="Times New Roman" w:cs="Times New Roman"/>
-          <w:color w:val="000000"/>
-          <w:sz w:val="27"/>
-          <w:szCs w:val="27"/>
-        </w:rPr>
-        <w:t>The terrain along this stretch of the river was mostly flat, but in the immediate vicinity of the island, the land on the sunrise side was like a rumpled cloth, with hills and ridges and valleys. Among Pham Thi Thu Trang’s people, there was a wooden baby’s crib, suitable for strapping to a cart, that had been passed down for generations. The island was shaped like that crib, longer than it was wide and pointed at the upriver end, where the flow had eroded both banks. The island was like a crib, and the group of hills on the sunrise side of the river were like old women mantled in heavy cloaks gathered to have a look at the baby in the crib—that was how Pham Thi Thu Trang’s father had once described the lay of the land.</w:t>
+        <w:t>Of all the places along the path, the area they were approaching, with the island in the river, was Tran Thi Ut’s favorite.</w:t>
+      </w:r>
+    </w:p>
+    <w:p>
+      <w:pPr>
+        <w:spacing w:after="0" w:line="240" w:lineRule="auto"/>
+        <w:ind w:left="0"/>
+        <w:rPr>
+          <w:rFonts w:eastAsia="Times New Roman" w:cs="Times New Roman"/>
+          <w:color w:val="000000"/>
+          <w:sz w:val="27"/>
+          <w:szCs w:val="27"/>
+        </w:rPr>
+      </w:pPr>
+      <w:r>
+        <w:rPr>
+          <w:rFonts w:eastAsia="Times New Roman" w:cs="Times New Roman"/>
+          <w:color w:val="000000"/>
+          <w:sz w:val="27"/>
+          <w:szCs w:val="27"/>
+        </w:rPr>
+        <w:t>The terrain along this stretch of the river was mostly flat, but in the immediate vicinity of the island, the land on the sunrise side was like a rumpled cloth, with hills and ridges and valleys. Among Tran Thi Ut’s people, there was a wooden baby’s crib, suitable for strapping to a cart, that had been passed down for generations. The island was shaped like that crib, longer than it was wide and pointed at the upriver end, where the flow had eroded both banks. The island was like a crib, and the group of hills on the sunrise side of the river were like old women mantled in heavy cloaks gathered to have a look at the baby in the crib—that was how Tran Thi Ut’s father had once described the lay of the land.</w:t>
       </w:r>
     </w:p>
     <w:p>
@@ -6031,7 +6031,7 @@
           <w:sz w:val="27"/>
           <w:szCs w:val="27"/>
         </w:rPr>
-        <w:t>“We’re close to the island, aren’t we, Papa?” said Pham Thi Thu Trang.</w:t>
+        <w:t>“We’re close to the island, aren’t we, Papa?” said Tran Thi Ut.</w:t>
       </w:r>
     </w:p>
     <w:p>
@@ -6114,7 +6114,7 @@
           <w:sz w:val="27"/>
           <w:szCs w:val="27"/>
         </w:rPr>
-        <w:t xml:space="preserve">, proud of his daughter’s memory and powers of observation. He was a strong, handsome man with flecks of gray in his black beard. His wife had borne several children, but all had died very young except Pham Thi Thu Trang, the last, whom his wife had died bearing. Pham Thi Thu Trang was very precious to him. Like her mother, she had golden hair. Now that she had reached the age of childbearing, Pham Thi Thu Trang was beginning to display the fullness of a woman’s hips and breasts. It was </w:t>
+        <w:t xml:space="preserve">, proud of his daughter’s memory and powers of observation. He was a strong, handsome man with flecks of gray in his black beard. His wife had borne several children, but all had died very young except Tran Thi Ut, the last, whom his wife had died bearing. Tran Thi Ut was very precious to him. Like her mother, she had golden hair. Now that she had reached the age of childbearing, Tran Thi Ut was beginning to display the fullness of a woman’s hips and breasts. It was </w:t>
       </w:r>
       <w:proofErr w:type="spellStart"/>
       <w:r>
@@ -6216,7 +6216,7 @@
           <w:sz w:val="27"/>
           <w:szCs w:val="27"/>
         </w:rPr>
-        <w:t>“There’s something so special about this place,” said Pham Thi Thu Trang, gazing at the sparkling river to her left and then at the rocky, tree-spotted hills ahead and to her right. “How was it made? Who made it?”</w:t>
+        <w:t>“There’s something so special about this place,” said Tran Thi Ut, gazing at the sparkling river to her left and then at the rocky, tree-spotted hills ahead and to her right. “How was it made? Who made it?”</w:t>
       </w:r>
     </w:p>
     <w:p>
@@ -6269,7 +6269,7 @@
           <w:sz w:val="27"/>
           <w:szCs w:val="27"/>
         </w:rPr>
-        <w:t xml:space="preserve">He was trying to think of some way to express these thoughts to Pham Thi Thu Trang, when a deer, drinking at the river, was startled by their approach. The deer bolted up the brushy bank and onto the path. Instead of running to safety, the creature stood and stared at </w:t>
+        <w:t xml:space="preserve">He was trying to think of some way to express these thoughts to Tran Thi Ut, when a deer, drinking at the river, was startled by their approach. The deer bolted up the brushy bank and onto the path. Instead of running to safety, the creature stood and stared at </w:t>
       </w:r>
       <w:r>
         <w:rPr>
@@ -6335,7 +6335,7 @@
           <w:sz w:val="27"/>
           <w:szCs w:val="27"/>
         </w:rPr>
-        <w:t>Pham Thi Thu Trang</w:t>
+        <w:t>Tran Thi Ut</w:t>
       </w:r>
       <w:r>
         <w:rPr>
@@ -6365,28 +6365,28 @@
           <w:sz w:val="27"/>
           <w:szCs w:val="27"/>
         </w:rPr>
-        <w:t>Soon Pham Thi Thu Trang spotted other landmarks—an outcropping of limestone beside the path that had a silhouette like a man’s face, a marshy spot beside the river where the waterfowl were easily startled, a tall tree that looked like a man with his arms upraised. They were drawing near to the place where there was an island in the river. The island was a good spot to make camp. They would sleep on the island tonight.</w:t>
-      </w:r>
-    </w:p>
-    <w:p>
-      <w:pPr>
-        <w:spacing w:after="0" w:line="240" w:lineRule="auto"/>
-        <w:ind w:left="0"/>
-        <w:rPr>
-          <w:rFonts w:eastAsia="Times New Roman" w:cs="Times New Roman"/>
-          <w:color w:val="000000"/>
-          <w:sz w:val="27"/>
-          <w:szCs w:val="27"/>
-        </w:rPr>
-      </w:pPr>
-      <w:r>
-        <w:rPr>
-          <w:rFonts w:eastAsia="Times New Roman" w:cs="Times New Roman"/>
-          <w:color w:val="000000"/>
-          <w:sz w:val="27"/>
-          <w:szCs w:val="27"/>
-        </w:rPr>
-        <w:t xml:space="preserve">Pham Thi Thu Trang had been back and forth along the river path many times in her short life. Her people had not created the path—it had always been there, like the river—but their deerskin-shod feet and the wooden wheels of their handcarts kept the path well worn. </w:t>
+        <w:t>Soon Tran Thi Ut spotted other landmarks—an outcropping of limestone beside the path that had a silhouette like a man’s face, a marshy spot beside the river where the waterfowl were easily startled, a tall tree that looked like a man with his arms upraised. They were drawing near to the place where there was an island in the river. The island was a good spot to make camp. They would sleep on the island tonight.</w:t>
+      </w:r>
+    </w:p>
+    <w:p>
+      <w:pPr>
+        <w:spacing w:after="0" w:line="240" w:lineRule="auto"/>
+        <w:ind w:left="0"/>
+        <w:rPr>
+          <w:rFonts w:eastAsia="Times New Roman" w:cs="Times New Roman"/>
+          <w:color w:val="000000"/>
+          <w:sz w:val="27"/>
+          <w:szCs w:val="27"/>
+        </w:rPr>
+      </w:pPr>
+      <w:r>
+        <w:rPr>
+          <w:rFonts w:eastAsia="Times New Roman" w:cs="Times New Roman"/>
+          <w:color w:val="000000"/>
+          <w:sz w:val="27"/>
+          <w:szCs w:val="27"/>
+        </w:rPr>
+        <w:t xml:space="preserve">Tran Thi Ut had been back and forth along the river path many times in her short life. Her people had not created the path—it had always been there, like the river—but their deerskin-shod feet and the wooden wheels of their handcarts kept the path well worn. </w:t>
       </w:r>
       <w:proofErr w:type="spellStart"/>
       <w:r>
@@ -6405,7 +6405,7 @@
           <w:sz w:val="27"/>
           <w:szCs w:val="27"/>
         </w:rPr>
-        <w:t>Pham Thi Thu Trang’s</w:t>
+        <w:t>Tran Thi Ut’s</w:t>
       </w:r>
       <w:proofErr w:type="spellEnd"/>
       <w:r>
@@ -6457,28 +6457,28 @@
           <w:sz w:val="27"/>
           <w:szCs w:val="27"/>
         </w:rPr>
-        <w:t>With their precious cargo of salt, the travelers crossed the coastal lowlands and traveled toward the mountains. But Pham Thi Thu Trang’s people never reached the mountaintops; they traveled only as far as the foothills. Many people lived in the forests and grassy meadows of the foothills, gathered in small villages. In return for salt, these people would give Pham Thi Thu Trang’s people dried meat, animal skins, cloth spun from wool, clay pots, needles and scraping tools carved from bone, and little toys made of wood.</w:t>
-      </w:r>
-    </w:p>
-    <w:p>
-      <w:pPr>
-        <w:spacing w:after="0" w:line="240" w:lineRule="auto"/>
-        <w:ind w:left="0"/>
-        <w:rPr>
-          <w:rFonts w:eastAsia="Times New Roman" w:cs="Times New Roman"/>
-          <w:color w:val="000000"/>
-          <w:sz w:val="27"/>
-          <w:szCs w:val="27"/>
-        </w:rPr>
-      </w:pPr>
-      <w:r>
-        <w:rPr>
-          <w:rFonts w:eastAsia="Times New Roman" w:cs="Times New Roman"/>
-          <w:color w:val="000000"/>
-          <w:sz w:val="27"/>
-          <w:szCs w:val="27"/>
-        </w:rPr>
-        <w:t>Their bartering done, Pham Thi Thu Trang and her people would travel back down the river path to the sea. The cycle would begin again.</w:t>
+        <w:t>With their precious cargo of salt, the travelers crossed the coastal lowlands and traveled toward the mountains. But Tran Thi Ut’s people never reached the mountaintops; they traveled only as far as the foothills. Many people lived in the forests and grassy meadows of the foothills, gathered in small villages. In return for salt, these people would give Tran Thi Ut’s people dried meat, animal skins, cloth spun from wool, clay pots, needles and scraping tools carved from bone, and little toys made of wood.</w:t>
+      </w:r>
+    </w:p>
+    <w:p>
+      <w:pPr>
+        <w:spacing w:after="0" w:line="240" w:lineRule="auto"/>
+        <w:ind w:left="0"/>
+        <w:rPr>
+          <w:rFonts w:eastAsia="Times New Roman" w:cs="Times New Roman"/>
+          <w:color w:val="000000"/>
+          <w:sz w:val="27"/>
+          <w:szCs w:val="27"/>
+        </w:rPr>
+      </w:pPr>
+      <w:r>
+        <w:rPr>
+          <w:rFonts w:eastAsia="Times New Roman" w:cs="Times New Roman"/>
+          <w:color w:val="000000"/>
+          <w:sz w:val="27"/>
+          <w:szCs w:val="27"/>
+        </w:rPr>
+        <w:t>Their bartering done, Tran Thi Ut and her people would travel back down the river path to the sea. The cycle would begin again.</w:t>
       </w:r>
     </w:p>
     <w:p>
@@ -6508,7 +6508,7 @@
           <w:sz w:val="27"/>
           <w:szCs w:val="27"/>
         </w:rPr>
-        <w:t xml:space="preserve">Pham Thi Thu Trang </w:t>
+        <w:t xml:space="preserve">Tran Thi Ut </w:t>
       </w:r>
       <w:r>
         <w:rPr>
@@ -6538,28 +6538,28 @@
           <w:sz w:val="27"/>
           <w:szCs w:val="27"/>
         </w:rPr>
-        <w:t>Of all the places along the path, the area they were approaching, with the island in the river, was Pham Thi Thu Trang’s favorite.</w:t>
-      </w:r>
-    </w:p>
-    <w:p>
-      <w:pPr>
-        <w:spacing w:after="0" w:line="240" w:lineRule="auto"/>
-        <w:ind w:left="0"/>
-        <w:rPr>
-          <w:rFonts w:eastAsia="Times New Roman" w:cs="Times New Roman"/>
-          <w:color w:val="000000"/>
-          <w:sz w:val="27"/>
-          <w:szCs w:val="27"/>
-        </w:rPr>
-      </w:pPr>
-      <w:r>
-        <w:rPr>
-          <w:rFonts w:eastAsia="Times New Roman" w:cs="Times New Roman"/>
-          <w:color w:val="000000"/>
-          <w:sz w:val="27"/>
-          <w:szCs w:val="27"/>
-        </w:rPr>
-        <w:t>The terrain along this stretch of the river was mostly flat, but in the immediate vicinity of the island, the land on the sunrise side was like a rumpled cloth, with hills and ridges and valleys. Among Pham Thi Thu Trang’s people, there was a wooden baby’s crib, suitable for strapping to a cart, that had been passed down for generations. The island was shaped like that crib, longer than it was wide and pointed at the upriver end, where the flow had eroded both banks. The island was like a crib, and the group of hills on the sunrise side of the river were like old women mantled in heavy cloaks gathered to have a look at the baby in the crib—that was how Pham Thi Thu Trang’s father had once described the lay of the land.</w:t>
+        <w:t>Of all the places along the path, the area they were approaching, with the island in the river, was Tran Thi Ut’s favorite.</w:t>
+      </w:r>
+    </w:p>
+    <w:p>
+      <w:pPr>
+        <w:spacing w:after="0" w:line="240" w:lineRule="auto"/>
+        <w:ind w:left="0"/>
+        <w:rPr>
+          <w:rFonts w:eastAsia="Times New Roman" w:cs="Times New Roman"/>
+          <w:color w:val="000000"/>
+          <w:sz w:val="27"/>
+          <w:szCs w:val="27"/>
+        </w:rPr>
+      </w:pPr>
+      <w:r>
+        <w:rPr>
+          <w:rFonts w:eastAsia="Times New Roman" w:cs="Times New Roman"/>
+          <w:color w:val="000000"/>
+          <w:sz w:val="27"/>
+          <w:szCs w:val="27"/>
+        </w:rPr>
+        <w:t>The terrain along this stretch of the river was mostly flat, but in the immediate vicinity of the island, the land on the sunrise side was like a rumpled cloth, with hills and ridges and valleys. Among Tran Thi Ut’s people, there was a wooden baby’s crib, suitable for strapping to a cart, that had been passed down for generations. The island was shaped like that crib, longer than it was wide and pointed at the upriver end, where the flow had eroded both banks. The island was like a crib, and the group of hills on the sunrise side of the river were like old women mantled in heavy cloaks gathered to have a look at the baby in the crib—that was how Tran Thi Ut’s father had once described the lay of the land.</w:t>
       </w:r>
     </w:p>
     <w:p>
@@ -6632,7 +6632,7 @@
           <w:sz w:val="27"/>
           <w:szCs w:val="27"/>
         </w:rPr>
-        <w:t>“We’re close to the island, aren’t we, Papa?” said Pham Thi Thu Trang.</w:t>
+        <w:t>“We’re close to the island, aren’t we, Papa?” said Tran Thi Ut.</w:t>
       </w:r>
     </w:p>
     <w:p>
@@ -6715,7 +6715,7 @@
           <w:sz w:val="27"/>
           <w:szCs w:val="27"/>
         </w:rPr>
-        <w:t xml:space="preserve">, proud of his daughter’s memory and powers of observation. He was a strong, handsome man with flecks of gray in his black beard. His wife had borne several children, but all had died very young except Pham Thi Thu Trang, the last, whom his wife had died bearing. Pham Thi Thu Trang was very precious to him. Like her mother, she had golden hair. Now that she had reached the age of childbearing, Pham Thi Thu Trang was beginning to display the fullness of a woman’s hips and breasts. It was </w:t>
+        <w:t xml:space="preserve">, proud of his daughter’s memory and powers of observation. He was a strong, handsome man with flecks of gray in his black beard. His wife had borne several children, but all had died very young except Tran Thi Ut, the last, whom his wife had died bearing. Tran Thi Ut was very precious to him. Like her mother, she had golden hair. Now that she had reached the age of childbearing, Tran Thi Ut was beginning to display the fullness of a woman’s hips and breasts. It was </w:t>
       </w:r>
       <w:proofErr w:type="spellStart"/>
       <w:r>
@@ -6817,7 +6817,7 @@
           <w:sz w:val="27"/>
           <w:szCs w:val="27"/>
         </w:rPr>
-        <w:t>“There’s something so special about this place,” said Pham Thi Thu Trang, gazing at the sparkling river to her left and then at the rocky, tree-spotted hills ahead and to her right. “How was it made? Who made it?”</w:t>
+        <w:t>“There’s something so special about this place,” said Tran Thi Ut, gazing at the sparkling river to her left and then at the rocky, tree-spotted hills ahead and to her right. “How was it made? Who made it?”</w:t>
       </w:r>
     </w:p>
     <w:p>
@@ -6871,7 +6871,7 @@
           <w:sz w:val="27"/>
           <w:szCs w:val="27"/>
         </w:rPr>
-        <w:t xml:space="preserve">He was trying to think of some way to express these thoughts to Pham Thi Thu Trang, when a deer, drinking at the river, was startled by their approach. The deer bolted up the brushy bank and onto the path. Instead of running to safety, the creature stood and stared at them. As clearly as if the animal had whispered aloud, </w:t>
+        <w:t xml:space="preserve">He was trying to think of some way to express these thoughts to Tran Thi Ut, when a deer, drinking at the river, was startled by their approach. The deer bolted up the brushy bank and onto the path. Instead of running to safety, the creature stood and stared at them. As clearly as if the animal had whispered aloud, </w:t>
       </w:r>
       <w:proofErr w:type="spellStart"/>
       <w:r>
@@ -6927,7 +6927,7 @@
           <w:sz w:val="27"/>
           <w:szCs w:val="27"/>
         </w:rPr>
-        <w:t>Pham Thi Thu Trang</w:t>
+        <w:t>Tran Thi Ut</w:t>
       </w:r>
       <w:r>
         <w:rPr>
@@ -6957,28 +6957,28 @@
           <w:sz w:val="27"/>
           <w:szCs w:val="27"/>
         </w:rPr>
-        <w:t>Soon Pham Thi Thu Trang spotted other landmarks—an outcropping of limestone beside the path that had a silhouette like a man’s face, a marshy spot beside the river where the waterfowl were easily startled, a tall tree that looked like a man with his arms upraised. They were drawing near to the place where there was an island in the river. The island was a good spot to make camp. They would sleep on the island tonight.</w:t>
-      </w:r>
-    </w:p>
-    <w:p>
-      <w:pPr>
-        <w:spacing w:after="0" w:line="240" w:lineRule="auto"/>
-        <w:ind w:left="0"/>
-        <w:rPr>
-          <w:rFonts w:eastAsia="Times New Roman" w:cs="Times New Roman"/>
-          <w:color w:val="000000"/>
-          <w:sz w:val="27"/>
-          <w:szCs w:val="27"/>
-        </w:rPr>
-      </w:pPr>
-      <w:r>
-        <w:rPr>
-          <w:rFonts w:eastAsia="Times New Roman" w:cs="Times New Roman"/>
-          <w:color w:val="000000"/>
-          <w:sz w:val="27"/>
-          <w:szCs w:val="27"/>
-        </w:rPr>
-        <w:t xml:space="preserve">Pham Thi Thu Trang had been back and forth along the river path many times in her short life. Her people had not created the path—it had always been there, like the river—but their deerskin-shod feet and the wooden wheels of their handcarts kept the path well worn. </w:t>
+        <w:t>Soon Tran Thi Ut spotted other landmarks—an outcropping of limestone beside the path that had a silhouette like a man’s face, a marshy spot beside the river where the waterfowl were easily startled, a tall tree that looked like a man with his arms upraised. They were drawing near to the place where there was an island in the river. The island was a good spot to make camp. They would sleep on the island tonight.</w:t>
+      </w:r>
+    </w:p>
+    <w:p>
+      <w:pPr>
+        <w:spacing w:after="0" w:line="240" w:lineRule="auto"/>
+        <w:ind w:left="0"/>
+        <w:rPr>
+          <w:rFonts w:eastAsia="Times New Roman" w:cs="Times New Roman"/>
+          <w:color w:val="000000"/>
+          <w:sz w:val="27"/>
+          <w:szCs w:val="27"/>
+        </w:rPr>
+      </w:pPr>
+      <w:r>
+        <w:rPr>
+          <w:rFonts w:eastAsia="Times New Roman" w:cs="Times New Roman"/>
+          <w:color w:val="000000"/>
+          <w:sz w:val="27"/>
+          <w:szCs w:val="27"/>
+        </w:rPr>
+        <w:t xml:space="preserve">Tran Thi Ut had been back and forth along the river path many times in her short life. Her people had not created the path—it had always been there, like the river—but their deerskin-shod feet and the wooden wheels of their handcarts kept the path well worn. </w:t>
       </w:r>
       <w:proofErr w:type="spellStart"/>
       <w:r>
@@ -6997,7 +6997,7 @@
           <w:sz w:val="27"/>
           <w:szCs w:val="27"/>
         </w:rPr>
-        <w:t>Pham Thi Thu Trang’s</w:t>
+        <w:t>Tran Thi Ut’s</w:t>
       </w:r>
       <w:proofErr w:type="spellEnd"/>
       <w:r>
@@ -7049,28 +7049,28 @@
           <w:sz w:val="27"/>
           <w:szCs w:val="27"/>
         </w:rPr>
-        <w:t>With their precious cargo of salt, the travelers crossed the coastal lowlands and traveled toward the mountains. But Pham Thi Thu Trang’s people never reached the mountaintops; they traveled only as far as the foothills. Many people lived in the forests and grassy meadows of the foothills, gathered in small villages. In return for salt, these people would give Pham Thi Thu Trang’s people dried meat, animal skins, cloth spun from wool, clay pots, needles and scraping tools carved from bone, and little toys made of wood.</w:t>
-      </w:r>
-    </w:p>
-    <w:p>
-      <w:pPr>
-        <w:spacing w:after="0" w:line="240" w:lineRule="auto"/>
-        <w:ind w:left="0"/>
-        <w:rPr>
-          <w:rFonts w:eastAsia="Times New Roman" w:cs="Times New Roman"/>
-          <w:color w:val="000000"/>
-          <w:sz w:val="27"/>
-          <w:szCs w:val="27"/>
-        </w:rPr>
-      </w:pPr>
-      <w:r>
-        <w:rPr>
-          <w:rFonts w:eastAsia="Times New Roman" w:cs="Times New Roman"/>
-          <w:color w:val="000000"/>
-          <w:sz w:val="27"/>
-          <w:szCs w:val="27"/>
-        </w:rPr>
-        <w:t>Their bartering done, Pham Thi Thu Trang and her people would travel back down the river path to the sea. The cycle would begin again.</w:t>
+        <w:t>With their precious cargo of salt, the travelers crossed the coastal lowlands and traveled toward the mountains. But Tran Thi Ut’s people never reached the mountaintops; they traveled only as far as the foothills. Many people lived in the forests and grassy meadows of the foothills, gathered in small villages. In return for salt, these people would give Tran Thi Ut’s people dried meat, animal skins, cloth spun from wool, clay pots, needles and scraping tools carved from bone, and little toys made of wood.</w:t>
+      </w:r>
+    </w:p>
+    <w:p>
+      <w:pPr>
+        <w:spacing w:after="0" w:line="240" w:lineRule="auto"/>
+        <w:ind w:left="0"/>
+        <w:rPr>
+          <w:rFonts w:eastAsia="Times New Roman" w:cs="Times New Roman"/>
+          <w:color w:val="000000"/>
+          <w:sz w:val="27"/>
+          <w:szCs w:val="27"/>
+        </w:rPr>
+      </w:pPr>
+      <w:r>
+        <w:rPr>
+          <w:rFonts w:eastAsia="Times New Roman" w:cs="Times New Roman"/>
+          <w:color w:val="000000"/>
+          <w:sz w:val="27"/>
+          <w:szCs w:val="27"/>
+        </w:rPr>
+        <w:t>Their bartering done, Tran Thi Ut and her people would travel back down the river path to the sea. The cycle would begin again.</w:t>
       </w:r>
     </w:p>
     <w:p>
@@ -7100,7 +7100,7 @@
           <w:sz w:val="27"/>
           <w:szCs w:val="27"/>
         </w:rPr>
-        <w:t xml:space="preserve">Pham Thi Thu Trang </w:t>
+        <w:t xml:space="preserve">Tran Thi Ut </w:t>
       </w:r>
       <w:r>
         <w:rPr>
@@ -7140,28 +7140,28 @@
           <w:sz w:val="27"/>
           <w:szCs w:val="27"/>
         </w:rPr>
-        <w:t>Of all the places along the path, the area they were approaching, with the island in the river, was Pham Thi Thu Trang’s favorite.</w:t>
-      </w:r>
-    </w:p>
-    <w:p>
-      <w:pPr>
-        <w:spacing w:after="0" w:line="240" w:lineRule="auto"/>
-        <w:ind w:left="0"/>
-        <w:rPr>
-          <w:rFonts w:eastAsia="Times New Roman" w:cs="Times New Roman"/>
-          <w:color w:val="000000"/>
-          <w:sz w:val="27"/>
-          <w:szCs w:val="27"/>
-        </w:rPr>
-      </w:pPr>
-      <w:r>
-        <w:rPr>
-          <w:rFonts w:eastAsia="Times New Roman" w:cs="Times New Roman"/>
-          <w:color w:val="000000"/>
-          <w:sz w:val="27"/>
-          <w:szCs w:val="27"/>
-        </w:rPr>
-        <w:t>The terrain along this stretch of the river was mostly flat, but in the immediate vicinity of the island, the land on the sunrise side was like a rumpled cloth, with hills and ridges and valleys. Among Pham Thi Thu Trang’s people, there was a wooden baby’s crib, suitable for strapping to a cart, that had been passed down for generations. The island was shaped like that crib, longer than it was wide and pointed at the upriver end, where the flow had eroded both banks. The island was like a crib, and the group of hills on the sunrise side of the river were like old women mantled in heavy cloaks gathered to have a look at the baby in the crib—that was how Pham Thi Thu Trang’s father had once described the lay of the land.</w:t>
+        <w:t>Of all the places along the path, the area they were approaching, with the island in the river, was Tran Thi Ut’s favorite.</w:t>
+      </w:r>
+    </w:p>
+    <w:p>
+      <w:pPr>
+        <w:spacing w:after="0" w:line="240" w:lineRule="auto"/>
+        <w:ind w:left="0"/>
+        <w:rPr>
+          <w:rFonts w:eastAsia="Times New Roman" w:cs="Times New Roman"/>
+          <w:color w:val="000000"/>
+          <w:sz w:val="27"/>
+          <w:szCs w:val="27"/>
+        </w:rPr>
+      </w:pPr>
+      <w:r>
+        <w:rPr>
+          <w:rFonts w:eastAsia="Times New Roman" w:cs="Times New Roman"/>
+          <w:color w:val="000000"/>
+          <w:sz w:val="27"/>
+          <w:szCs w:val="27"/>
+        </w:rPr>
+        <w:t>The terrain along this stretch of the river was mostly flat, but in the immediate vicinity of the island, the land on the sunrise side was like a rumpled cloth, with hills and ridges and valleys. Among Tran Thi Ut’s people, there was a wooden baby’s crib, suitable for strapping to a cart, that had been passed down for generations. The island was shaped like that crib, longer than it was wide and pointed at the upriver end, where the flow had eroded both banks. The island was like a crib, and the group of hills on the sunrise side of the river were like old women mantled in heavy cloaks gathered to have a look at the baby in the crib—that was how Tran Thi Ut’s father had once described the lay of the land.</w:t>
       </w:r>
     </w:p>
     <w:p>
@@ -7234,7 +7234,7 @@
           <w:sz w:val="27"/>
           <w:szCs w:val="27"/>
         </w:rPr>
-        <w:t>“We’re close to the island, aren’t we, Papa?” said Pham Thi Thu Trang.</w:t>
+        <w:t>“We’re close to the island, aren’t we, Papa?” said Tran Thi Ut.</w:t>
       </w:r>
     </w:p>
     <w:p>
@@ -7317,7 +7317,7 @@
           <w:sz w:val="27"/>
           <w:szCs w:val="27"/>
         </w:rPr>
-        <w:t xml:space="preserve">, proud of his daughter’s memory and powers of observation. He was a strong, handsome man with flecks of gray in his black beard. His wife had borne several children, but all had died very young except Pham Thi Thu Trang, the last, whom his wife had died bearing. Pham Thi Thu Trang was very precious to him. Like her mother, she had golden hair. Now that she had reached the age of childbearing, Pham Thi Thu Trang was beginning to display the fullness of a woman’s hips and breasts. It was </w:t>
+        <w:t xml:space="preserve">, proud of his daughter’s memory and powers of observation. He was a strong, handsome man with flecks of gray in his black beard. His wife had borne several children, but all had died very young except Tran Thi Ut, the last, whom his wife had died bearing. Tran Thi Ut was very precious to him. Like her mother, she had golden hair. Now that she had reached the age of childbearing, Tran Thi Ut was beginning to display the fullness of a woman’s hips and breasts. It was </w:t>
       </w:r>
       <w:proofErr w:type="spellStart"/>
       <w:r>
@@ -7429,7 +7429,7 @@
           <w:sz w:val="27"/>
           <w:szCs w:val="27"/>
         </w:rPr>
-        <w:t>“There’s something so special about this place,” said Pham Thi Thu Trang, gazing at the sparkling river to her left and then at the rocky, tree-spotted hills ahead and to her right. “How was it made? Who made it?”</w:t>
+        <w:t>“There’s something so special about this place,” said Tran Thi Ut, gazing at the sparkling river to her left and then at the rocky, tree-spotted hills ahead and to her right. “How was it made? Who made it?”</w:t>
       </w:r>
     </w:p>
     <w:p>
@@ -7482,7 +7482,7 @@
           <w:sz w:val="27"/>
           <w:szCs w:val="27"/>
         </w:rPr>
-        <w:t xml:space="preserve">He was trying to think of some way to express these thoughts to Pham Thi Thu Trang, when a deer, drinking at the river, was startled by their approach. The deer bolted up the brushy bank and onto the path. Instead of running to safety, the creature stood and stared at them. As clearly as if the animal had whispered aloud, </w:t>
+        <w:t xml:space="preserve">He was trying to think of some way to express these thoughts to Tran Thi Ut, when a deer, drinking at the river, was startled by their approach. The deer bolted up the brushy bank and onto the path. Instead of running to safety, the creature stood and stared at them. As clearly as if the animal had whispered aloud, </w:t>
       </w:r>
       <w:proofErr w:type="spellStart"/>
       <w:r>
@@ -7538,7 +7538,7 @@
           <w:sz w:val="27"/>
           <w:szCs w:val="27"/>
         </w:rPr>
-        <w:t>Pham Thi Thu Trang</w:t>
+        <w:t>Tran Thi Ut</w:t>
       </w:r>
       <w:r>
         <w:rPr>
@@ -7568,28 +7568,28 @@
           <w:sz w:val="27"/>
           <w:szCs w:val="27"/>
         </w:rPr>
-        <w:t>Soon Pham Thi Thu Trang spotted other landmarks—an outcropping of limestone beside the path that had a silhouette like a man’s face, a marshy spot beside the river where the waterfowl were easily startled, a tall tree that looked like a man with his arms upraised. They were drawing near to the place where there was an island in the river. The island was a good spot to make camp. They would sleep on the island tonight.</w:t>
-      </w:r>
-    </w:p>
-    <w:p>
-      <w:pPr>
-        <w:spacing w:after="0" w:line="240" w:lineRule="auto"/>
-        <w:ind w:left="0"/>
-        <w:rPr>
-          <w:rFonts w:eastAsia="Times New Roman" w:cs="Times New Roman"/>
-          <w:color w:val="000000"/>
-          <w:sz w:val="27"/>
-          <w:szCs w:val="27"/>
-        </w:rPr>
-      </w:pPr>
-      <w:r>
-        <w:rPr>
-          <w:rFonts w:eastAsia="Times New Roman" w:cs="Times New Roman"/>
-          <w:color w:val="000000"/>
-          <w:sz w:val="27"/>
-          <w:szCs w:val="27"/>
-        </w:rPr>
-        <w:t xml:space="preserve">Pham Thi Thu Trang had been back and forth along the river path many times in her short life. Her people had not created the path—it had always been there, like the river—but their deerskin-shod feet and the wooden wheels of their handcarts kept the path well worn. </w:t>
+        <w:t>Soon Tran Thi Ut spotted other landmarks—an outcropping of limestone beside the path that had a silhouette like a man’s face, a marshy spot beside the river where the waterfowl were easily startled, a tall tree that looked like a man with his arms upraised. They were drawing near to the place where there was an island in the river. The island was a good spot to make camp. They would sleep on the island tonight.</w:t>
+      </w:r>
+    </w:p>
+    <w:p>
+      <w:pPr>
+        <w:spacing w:after="0" w:line="240" w:lineRule="auto"/>
+        <w:ind w:left="0"/>
+        <w:rPr>
+          <w:rFonts w:eastAsia="Times New Roman" w:cs="Times New Roman"/>
+          <w:color w:val="000000"/>
+          <w:sz w:val="27"/>
+          <w:szCs w:val="27"/>
+        </w:rPr>
+      </w:pPr>
+      <w:r>
+        <w:rPr>
+          <w:rFonts w:eastAsia="Times New Roman" w:cs="Times New Roman"/>
+          <w:color w:val="000000"/>
+          <w:sz w:val="27"/>
+          <w:szCs w:val="27"/>
+        </w:rPr>
+        <w:t xml:space="preserve">Tran Thi Ut had been back and forth along the river path many times in her short life. Her people had not created the path—it had always been there, like the river—but their deerskin-shod feet and the wooden wheels of their handcarts kept the path well worn. </w:t>
       </w:r>
       <w:proofErr w:type="spellStart"/>
       <w:r>
@@ -7608,7 +7608,7 @@
           <w:sz w:val="27"/>
           <w:szCs w:val="27"/>
         </w:rPr>
-        <w:t>Pham Thi Thu Trang’s</w:t>
+        <w:t>Tran Thi Ut’s</w:t>
       </w:r>
       <w:proofErr w:type="spellEnd"/>
       <w:r>
@@ -7660,37 +7660,37 @@
           <w:sz w:val="27"/>
           <w:szCs w:val="27"/>
         </w:rPr>
-        <w:t xml:space="preserve">With their precious cargo of salt, the travelers crossed the coastal lowlands and traveled toward the mountains. But Pham Thi Thu Trang’s people never reached the mountaintops; they traveled only as far as the foothills. Many people lived in the forests and grassy meadows of the foothills, gathered in small villages. In return for salt, these people </w:t>
-      </w:r>
-      <w:r>
-        <w:rPr>
-          <w:rFonts w:eastAsia="Times New Roman" w:cs="Times New Roman"/>
-          <w:color w:val="000000"/>
-          <w:sz w:val="27"/>
-          <w:szCs w:val="27"/>
-        </w:rPr>
-        <w:t>would give Pham Thi Thu Trang’s people dried meat, animal skins, cloth spun from wool, clay pots, needles and scraping tools carved from bone, and little toys made of wood.</w:t>
-      </w:r>
-    </w:p>
-    <w:p>
-      <w:pPr>
-        <w:spacing w:after="0" w:line="240" w:lineRule="auto"/>
-        <w:ind w:left="0"/>
-        <w:rPr>
-          <w:rFonts w:eastAsia="Times New Roman" w:cs="Times New Roman"/>
-          <w:color w:val="000000"/>
-          <w:sz w:val="27"/>
-          <w:szCs w:val="27"/>
-        </w:rPr>
-      </w:pPr>
-      <w:r>
-        <w:rPr>
-          <w:rFonts w:eastAsia="Times New Roman" w:cs="Times New Roman"/>
-          <w:color w:val="000000"/>
-          <w:sz w:val="27"/>
-          <w:szCs w:val="27"/>
-        </w:rPr>
-        <w:t>Their bartering done, Pham Thi Thu Trang and her people would travel back down the river path to the sea. The cycle would begin again.</w:t>
+        <w:t xml:space="preserve">With their precious cargo of salt, the travelers crossed the coastal lowlands and traveled toward the mountains. But Tran Thi Ut’s people never reached the mountaintops; they traveled only as far as the foothills. Many people lived in the forests and grassy meadows of the foothills, gathered in small villages. In return for salt, these people </w:t>
+      </w:r>
+      <w:r>
+        <w:rPr>
+          <w:rFonts w:eastAsia="Times New Roman" w:cs="Times New Roman"/>
+          <w:color w:val="000000"/>
+          <w:sz w:val="27"/>
+          <w:szCs w:val="27"/>
+        </w:rPr>
+        <w:t>would give Tran Thi Ut’s people dried meat, animal skins, cloth spun from wool, clay pots, needles and scraping tools carved from bone, and little toys made of wood.</w:t>
+      </w:r>
+    </w:p>
+    <w:p>
+      <w:pPr>
+        <w:spacing w:after="0" w:line="240" w:lineRule="auto"/>
+        <w:ind w:left="0"/>
+        <w:rPr>
+          <w:rFonts w:eastAsia="Times New Roman" w:cs="Times New Roman"/>
+          <w:color w:val="000000"/>
+          <w:sz w:val="27"/>
+          <w:szCs w:val="27"/>
+        </w:rPr>
+      </w:pPr>
+      <w:r>
+        <w:rPr>
+          <w:rFonts w:eastAsia="Times New Roman" w:cs="Times New Roman"/>
+          <w:color w:val="000000"/>
+          <w:sz w:val="27"/>
+          <w:szCs w:val="27"/>
+        </w:rPr>
+        <w:t>Their bartering done, Tran Thi Ut and her people would travel back down the river path to the sea. The cycle would begin again.</w:t>
       </w:r>
     </w:p>
     <w:p>
@@ -7720,7 +7720,7 @@
           <w:sz w:val="27"/>
           <w:szCs w:val="27"/>
         </w:rPr>
-        <w:t xml:space="preserve">Pham Thi Thu Trang </w:t>
+        <w:t xml:space="preserve">Tran Thi Ut </w:t>
       </w:r>
       <w:r>
         <w:rPr>
@@ -7750,28 +7750,28 @@
           <w:sz w:val="27"/>
           <w:szCs w:val="27"/>
         </w:rPr>
-        <w:t>Of all the places along the path, the area they were approaching, with the island in the river, was Pham Thi Thu Trang’s favorite.</w:t>
-      </w:r>
-    </w:p>
-    <w:p>
-      <w:pPr>
-        <w:spacing w:after="0" w:line="240" w:lineRule="auto"/>
-        <w:ind w:left="0"/>
-        <w:rPr>
-          <w:rFonts w:eastAsia="Times New Roman" w:cs="Times New Roman"/>
-          <w:color w:val="000000"/>
-          <w:sz w:val="27"/>
-          <w:szCs w:val="27"/>
-        </w:rPr>
-      </w:pPr>
-      <w:r>
-        <w:rPr>
-          <w:rFonts w:eastAsia="Times New Roman" w:cs="Times New Roman"/>
-          <w:color w:val="000000"/>
-          <w:sz w:val="27"/>
-          <w:szCs w:val="27"/>
-        </w:rPr>
-        <w:t>The terrain along this stretch of the river was mostly flat, but in the immediate vicinity of the island, the land on the sunrise side was like a rumpled cloth, with hills and ridges and valleys. Among Pham Thi Thu Trang’s people, there was a wooden baby’s crib, suitable for strapping to a cart, that had been passed down for generations. The island was shaped like that crib, longer than it was wide and pointed at the upriver end, where the flow had eroded both banks. The island was like a crib, and the group of hills on the sunrise side of the river were like old women mantled in heavy cloaks gathered to have a look at the baby in the crib—that was how Pham Thi Thu Trang’s father had once described the lay of the land.</w:t>
+        <w:t>Of all the places along the path, the area they were approaching, with the island in the river, was Tran Thi Ut’s favorite.</w:t>
+      </w:r>
+    </w:p>
+    <w:p>
+      <w:pPr>
+        <w:spacing w:after="0" w:line="240" w:lineRule="auto"/>
+        <w:ind w:left="0"/>
+        <w:rPr>
+          <w:rFonts w:eastAsia="Times New Roman" w:cs="Times New Roman"/>
+          <w:color w:val="000000"/>
+          <w:sz w:val="27"/>
+          <w:szCs w:val="27"/>
+        </w:rPr>
+      </w:pPr>
+      <w:r>
+        <w:rPr>
+          <w:rFonts w:eastAsia="Times New Roman" w:cs="Times New Roman"/>
+          <w:color w:val="000000"/>
+          <w:sz w:val="27"/>
+          <w:szCs w:val="27"/>
+        </w:rPr>
+        <w:t>The terrain along this stretch of the river was mostly flat, but in the immediate vicinity of the island, the land on the sunrise side was like a rumpled cloth, with hills and ridges and valleys. Among Tran Thi Ut’s people, there was a wooden baby’s crib, suitable for strapping to a cart, that had been passed down for generations. The island was shaped like that crib, longer than it was wide and pointed at the upriver end, where the flow had eroded both banks. The island was like a crib, and the group of hills on the sunrise side of the river were like old women mantled in heavy cloaks gathered to have a look at the baby in the crib—that was how Tran Thi Ut’s father had once described the lay of the land.</w:t>
       </w:r>
     </w:p>
     <w:p>
@@ -7844,7 +7844,7 @@
           <w:sz w:val="27"/>
           <w:szCs w:val="27"/>
         </w:rPr>
-        <w:t>“We’re close to the island, aren’t we, Papa?” said Pham Thi Thu Trang.</w:t>
+        <w:t>“We’re close to the island, aren’t we, Papa?” said Tran Thi Ut.</w:t>
       </w:r>
     </w:p>
     <w:p>
@@ -7927,7 +7927,7 @@
           <w:sz w:val="27"/>
           <w:szCs w:val="27"/>
         </w:rPr>
-        <w:t xml:space="preserve">, proud of his daughter’s memory and powers of observation. He was a strong, handsome man with flecks of gray in his black beard. His wife had borne several children, but all had died very young except Pham Thi Thu Trang, the last, whom his wife had died bearing. Pham Thi Thu Trang was very precious to him. Like her mother, she had golden hair. Now that she had reached the age of childbearing, Pham Thi Thu Trang was beginning to </w:t>
+        <w:t xml:space="preserve">, proud of his daughter’s memory and powers of observation. He was a strong, handsome man with flecks of gray in his black beard. His wife had borne several children, but all had died very young except Tran Thi Ut, the last, whom his wife had died bearing. Tran Thi Ut was very precious to him. Like her mother, she had golden hair. Now that she had reached the age of childbearing, Tran Thi Ut was beginning to </w:t>
       </w:r>
       <w:r>
         <w:rPr>
@@ -8039,7 +8039,7 @@
           <w:sz w:val="27"/>
           <w:szCs w:val="27"/>
         </w:rPr>
-        <w:t>“There’s something so special about this place,” said Pham Thi Thu Trang, gazing at the sparkling river to her left and then at the rocky, tree-spotted hills ahead and to her right. “How was it made? Who made it?”</w:t>
+        <w:t>“There’s something so special about this place,” said Tran Thi Ut, gazing at the sparkling river to her left and then at the rocky, tree-spotted hills ahead and to her right. “How was it made? Who made it?”</w:t>
       </w:r>
     </w:p>
     <w:p>
@@ -8092,7 +8092,7 @@
           <w:sz w:val="27"/>
           <w:szCs w:val="27"/>
         </w:rPr>
-        <w:t xml:space="preserve">He was trying to think of some way to express these thoughts to Pham Thi Thu Trang, when a deer, drinking at the river, was startled by their approach. The deer bolted up the brushy bank and onto the path. Instead of running to safety, the creature stood and stared at them. As clearly as if the animal had whispered aloud, </w:t>
+        <w:t xml:space="preserve">He was trying to think of some way to express these thoughts to Tran Thi Ut, when a deer, drinking at the river, was startled by their approach. The deer bolted up the brushy bank and onto the path. Instead of running to safety, the creature stood and stared at them. As clearly as if the animal had whispered aloud, </w:t>
       </w:r>
       <w:proofErr w:type="spellStart"/>
       <w:r>
@@ -8148,7 +8148,7 @@
           <w:sz w:val="27"/>
           <w:szCs w:val="27"/>
         </w:rPr>
-        <w:t>Pham Thi Thu Trang</w:t>
+        <w:t>Tran Thi Ut</w:t>
       </w:r>
       <w:r>
         <w:rPr>
@@ -8178,28 +8178,28 @@
           <w:sz w:val="27"/>
           <w:szCs w:val="27"/>
         </w:rPr>
-        <w:t>Soon Pham Thi Thu Trang spotted other landmarks—an outcropping of limestone beside the path that had a silhouette like a man’s face, a marshy spot beside the river where the waterfowl were easily startled, a tall tree that looked like a man with his arms upraised. They were drawing near to the place where there was an island in the river. The island was a good spot to make camp. They would sleep on the island tonight.</w:t>
-      </w:r>
-    </w:p>
-    <w:p>
-      <w:pPr>
-        <w:spacing w:after="0" w:line="240" w:lineRule="auto"/>
-        <w:ind w:left="0"/>
-        <w:rPr>
-          <w:rFonts w:eastAsia="Times New Roman" w:cs="Times New Roman"/>
-          <w:color w:val="000000"/>
-          <w:sz w:val="27"/>
-          <w:szCs w:val="27"/>
-        </w:rPr>
-      </w:pPr>
-      <w:r>
-        <w:rPr>
-          <w:rFonts w:eastAsia="Times New Roman" w:cs="Times New Roman"/>
-          <w:color w:val="000000"/>
-          <w:sz w:val="27"/>
-          <w:szCs w:val="27"/>
-        </w:rPr>
-        <w:t xml:space="preserve">Pham Thi Thu Trang had been back and forth along the river path many times in her short life. Her people had not created the path—it had always been there, like the river—but their deerskin-shod feet and the wooden wheels of their handcarts kept the path well worn. </w:t>
+        <w:t>Soon Tran Thi Ut spotted other landmarks—an outcropping of limestone beside the path that had a silhouette like a man’s face, a marshy spot beside the river where the waterfowl were easily startled, a tall tree that looked like a man with his arms upraised. They were drawing near to the place where there was an island in the river. The island was a good spot to make camp. They would sleep on the island tonight.</w:t>
+      </w:r>
+    </w:p>
+    <w:p>
+      <w:pPr>
+        <w:spacing w:after="0" w:line="240" w:lineRule="auto"/>
+        <w:ind w:left="0"/>
+        <w:rPr>
+          <w:rFonts w:eastAsia="Times New Roman" w:cs="Times New Roman"/>
+          <w:color w:val="000000"/>
+          <w:sz w:val="27"/>
+          <w:szCs w:val="27"/>
+        </w:rPr>
+      </w:pPr>
+      <w:r>
+        <w:rPr>
+          <w:rFonts w:eastAsia="Times New Roman" w:cs="Times New Roman"/>
+          <w:color w:val="000000"/>
+          <w:sz w:val="27"/>
+          <w:szCs w:val="27"/>
+        </w:rPr>
+        <w:t xml:space="preserve">Tran Thi Ut had been back and forth along the river path many times in her short life. Her people had not created the path—it had always been there, like the river—but their deerskin-shod feet and the wooden wheels of their handcarts kept the path well worn. </w:t>
       </w:r>
       <w:proofErr w:type="spellStart"/>
       <w:r>
@@ -8218,7 +8218,7 @@
           <w:sz w:val="27"/>
           <w:szCs w:val="27"/>
         </w:rPr>
-        <w:t>Pham Thi Thu Trang’s</w:t>
+        <w:t>Tran Thi Ut’s</w:t>
       </w:r>
       <w:proofErr w:type="spellEnd"/>
       <w:r>
@@ -8280,28 +8280,28 @@
           <w:sz w:val="27"/>
           <w:szCs w:val="27"/>
         </w:rPr>
-        <w:t>With their precious cargo of salt, the travelers crossed the coastal lowlands and traveled toward the mountains. But Pham Thi Thu Trang’s people never reached the mountaintops; they traveled only as far as the foothills. Many people lived in the forests and grassy meadows of the foothills, gathered in small villages. In return for salt, these people would give Pham Thi Thu Trang’s people dried meat, animal skins, cloth spun from wool, clay pots, needles and scraping tools carved from bone, and little toys made of wood.</w:t>
-      </w:r>
-    </w:p>
-    <w:p>
-      <w:pPr>
-        <w:spacing w:after="0" w:line="240" w:lineRule="auto"/>
-        <w:ind w:left="0"/>
-        <w:rPr>
-          <w:rFonts w:eastAsia="Times New Roman" w:cs="Times New Roman"/>
-          <w:color w:val="000000"/>
-          <w:sz w:val="27"/>
-          <w:szCs w:val="27"/>
-        </w:rPr>
-      </w:pPr>
-      <w:r>
-        <w:rPr>
-          <w:rFonts w:eastAsia="Times New Roman" w:cs="Times New Roman"/>
-          <w:color w:val="000000"/>
-          <w:sz w:val="27"/>
-          <w:szCs w:val="27"/>
-        </w:rPr>
-        <w:t>Their bartering done, Pham Thi Thu Trang and her people would travel back down the river path to the sea. The cycle would begin again.</w:t>
+        <w:t>With their precious cargo of salt, the travelers crossed the coastal lowlands and traveled toward the mountains. But Tran Thi Ut’s people never reached the mountaintops; they traveled only as far as the foothills. Many people lived in the forests and grassy meadows of the foothills, gathered in small villages. In return for salt, these people would give Tran Thi Ut’s people dried meat, animal skins, cloth spun from wool, clay pots, needles and scraping tools carved from bone, and little toys made of wood.</w:t>
+      </w:r>
+    </w:p>
+    <w:p>
+      <w:pPr>
+        <w:spacing w:after="0" w:line="240" w:lineRule="auto"/>
+        <w:ind w:left="0"/>
+        <w:rPr>
+          <w:rFonts w:eastAsia="Times New Roman" w:cs="Times New Roman"/>
+          <w:color w:val="000000"/>
+          <w:sz w:val="27"/>
+          <w:szCs w:val="27"/>
+        </w:rPr>
+      </w:pPr>
+      <w:r>
+        <w:rPr>
+          <w:rFonts w:eastAsia="Times New Roman" w:cs="Times New Roman"/>
+          <w:color w:val="000000"/>
+          <w:sz w:val="27"/>
+          <w:szCs w:val="27"/>
+        </w:rPr>
+        <w:t>Their bartering done, Tran Thi Ut and her people would travel back down the river path to the sea. The cycle would begin again.</w:t>
       </w:r>
     </w:p>
     <w:p>
@@ -8331,7 +8331,7 @@
           <w:sz w:val="27"/>
           <w:szCs w:val="27"/>
         </w:rPr>
-        <w:t xml:space="preserve">Pham Thi Thu Trang </w:t>
+        <w:t xml:space="preserve">Tran Thi Ut </w:t>
       </w:r>
       <w:r>
         <w:rPr>
@@ -8361,28 +8361,28 @@
           <w:sz w:val="27"/>
           <w:szCs w:val="27"/>
         </w:rPr>
-        <w:t>Of all the places along the path, the area they were approaching, with the island in the river, was Pham Thi Thu Trang’s favorite.</w:t>
-      </w:r>
-    </w:p>
-    <w:p>
-      <w:pPr>
-        <w:spacing w:after="0" w:line="240" w:lineRule="auto"/>
-        <w:ind w:left="0"/>
-        <w:rPr>
-          <w:rFonts w:eastAsia="Times New Roman" w:cs="Times New Roman"/>
-          <w:color w:val="000000"/>
-          <w:sz w:val="27"/>
-          <w:szCs w:val="27"/>
-        </w:rPr>
-      </w:pPr>
-      <w:r>
-        <w:rPr>
-          <w:rFonts w:eastAsia="Times New Roman" w:cs="Times New Roman"/>
-          <w:color w:val="000000"/>
-          <w:sz w:val="27"/>
-          <w:szCs w:val="27"/>
-        </w:rPr>
-        <w:t>The terrain along this stretch of the river was mostly flat, but in the immediate vicinity of the island, the land on the sunrise side was like a rumpled cloth, with hills and ridges and valleys. Among Pham Thi Thu Trang’s people, there was a wooden baby’s crib, suitable for strapping to a cart, that had been passed down for generations. The island was shaped like that crib, longer than it was wide and pointed at the upriver end, where the flow had eroded both banks. The island was like a crib, and the group of hills on the sunrise side of the river were like old women mantled in heavy cloaks gathered to have a look at the baby in the crib—that was how Pham Thi Thu Trang’s father had once described the lay of the land.</w:t>
+        <w:t>Of all the places along the path, the area they were approaching, with the island in the river, was Tran Thi Ut’s favorite.</w:t>
+      </w:r>
+    </w:p>
+    <w:p>
+      <w:pPr>
+        <w:spacing w:after="0" w:line="240" w:lineRule="auto"/>
+        <w:ind w:left="0"/>
+        <w:rPr>
+          <w:rFonts w:eastAsia="Times New Roman" w:cs="Times New Roman"/>
+          <w:color w:val="000000"/>
+          <w:sz w:val="27"/>
+          <w:szCs w:val="27"/>
+        </w:rPr>
+      </w:pPr>
+      <w:r>
+        <w:rPr>
+          <w:rFonts w:eastAsia="Times New Roman" w:cs="Times New Roman"/>
+          <w:color w:val="000000"/>
+          <w:sz w:val="27"/>
+          <w:szCs w:val="27"/>
+        </w:rPr>
+        <w:t>The terrain along this stretch of the river was mostly flat, but in the immediate vicinity of the island, the land on the sunrise side was like a rumpled cloth, with hills and ridges and valleys. Among Tran Thi Ut’s people, there was a wooden baby’s crib, suitable for strapping to a cart, that had been passed down for generations. The island was shaped like that crib, longer than it was wide and pointed at the upriver end, where the flow had eroded both banks. The island was like a crib, and the group of hills on the sunrise side of the river were like old women mantled in heavy cloaks gathered to have a look at the baby in the crib—that was how Tran Thi Ut’s father had once described the lay of the land.</w:t>
       </w:r>
     </w:p>
     <w:p>
@@ -8455,7 +8455,7 @@
           <w:sz w:val="27"/>
           <w:szCs w:val="27"/>
         </w:rPr>
-        <w:t>“We’re close to the island, aren’t we, Papa?” said Pham Thi Thu Trang.</w:t>
+        <w:t>“We’re close to the island, aren’t we, Papa?” said Tran Thi Ut.</w:t>
       </w:r>
     </w:p>
     <w:p>
@@ -8539,7 +8539,7 @@
           <w:sz w:val="27"/>
           <w:szCs w:val="27"/>
         </w:rPr>
-        <w:t xml:space="preserve">, proud of his daughter’s memory and powers of observation. He was a strong, handsome man with flecks of gray in his black beard. His wife had borne several children, but all had died very young except Pham Thi Thu Trang, the last, whom his wife had died bearing. Pham Thi Thu Trang was very precious to him. Like her mother, she had golden hair. Now that she had reached the age of childbearing, Pham Thi Thu Trang was beginning to display the fullness of a woman’s hips and breasts. It was </w:t>
+        <w:t xml:space="preserve">, proud of his daughter’s memory and powers of observation. He was a strong, handsome man with flecks of gray in his black beard. His wife had borne several children, but all had died very young except Tran Thi Ut, the last, whom his wife had died bearing. Tran Thi Ut was very precious to him. Like her mother, she had golden hair. Now that she had reached the age of childbearing, Tran Thi Ut was beginning to display the fullness of a woman’s hips and breasts. It was </w:t>
       </w:r>
       <w:proofErr w:type="spellStart"/>
       <w:r>
@@ -8641,7 +8641,7 @@
           <w:sz w:val="27"/>
           <w:szCs w:val="27"/>
         </w:rPr>
-        <w:t>“There’s something so special about this place,” said Pham Thi Thu Trang, gazing at the sparkling river to her left and then at the rocky, tree-spotted hills ahead and to her right. “How was it made? Who made it?”</w:t>
+        <w:t>“There’s something so special about this place,” said Tran Thi Ut, gazing at the sparkling river to her left and then at the rocky, tree-spotted hills ahead and to her right. “How was it made? Who made it?”</w:t>
       </w:r>
     </w:p>
     <w:p>
@@ -8694,7 +8694,7 @@
           <w:sz w:val="27"/>
           <w:szCs w:val="27"/>
         </w:rPr>
-        <w:t xml:space="preserve">He was trying to think of some way to express these thoughts to Pham Thi Thu Trang, when a deer, drinking at the river, was startled by their approach. The deer bolted up the brushy bank and onto the path. Instead of running to safety, the creature stood and stared at them. As clearly as if the animal had whispered aloud, </w:t>
+        <w:t xml:space="preserve">He was trying to think of some way to express these thoughts to Tran Thi Ut, when a deer, drinking at the river, was startled by their approach. The deer bolted up the brushy bank and onto the path. Instead of running to safety, the creature stood and stared at them. As clearly as if the animal had whispered aloud, </w:t>
       </w:r>
       <w:proofErr w:type="spellStart"/>
       <w:r>
@@ -8750,7 +8750,7 @@
           <w:sz w:val="27"/>
           <w:szCs w:val="27"/>
         </w:rPr>
-        <w:t>Pham Thi Thu Trang</w:t>
+        <w:t>Tran Thi Ut</w:t>
       </w:r>
       <w:r>
         <w:rPr>
@@ -8780,7 +8780,7 @@
           <w:sz w:val="27"/>
           <w:szCs w:val="27"/>
         </w:rPr>
-        <w:t xml:space="preserve">Soon Pham Thi Thu Trang spotted other landmarks—an outcropping of limestone beside the path that had a silhouette like a man’s face, a marshy spot beside the river where the waterfowl were easily startled, a tall tree that looked like a man with his arms upraised. They </w:t>
+        <w:t xml:space="preserve">Soon Tran Thi Ut spotted other landmarks—an outcropping of limestone beside the path that had a silhouette like a man’s face, a marshy spot beside the river where the waterfowl were easily startled, a tall tree that looked like a man with his arms upraised. They </w:t>
       </w:r>
       <w:r>
         <w:rPr>
@@ -8811,7 +8811,7 @@
           <w:sz w:val="27"/>
           <w:szCs w:val="27"/>
         </w:rPr>
-        <w:t xml:space="preserve">Pham Thi Thu Trang had been back and forth along the river path many times in her short life. Her people had not created the path—it had always been there, like the river—but their deerskin-shod feet and the wooden wheels of their handcarts kept the path well worn. </w:t>
+        <w:t xml:space="preserve">Tran Thi Ut had been back and forth along the river path many times in her short life. Her people had not created the path—it had always been there, like the river—but their deerskin-shod feet and the wooden wheels of their handcarts kept the path well worn. </w:t>
       </w:r>
       <w:proofErr w:type="spellStart"/>
       <w:r>
@@ -8830,7 +8830,7 @@
           <w:sz w:val="27"/>
           <w:szCs w:val="27"/>
         </w:rPr>
-        <w:t>Pham Thi Thu Trang’s</w:t>
+        <w:t>Tran Thi Ut’s</w:t>
       </w:r>
       <w:proofErr w:type="spellEnd"/>
       <w:r>
@@ -8882,28 +8882,28 @@
           <w:sz w:val="27"/>
           <w:szCs w:val="27"/>
         </w:rPr>
-        <w:t>With their precious cargo of salt, the travelers crossed the coastal lowlands and traveled toward the mountains. But Pham Thi Thu Trang’s people never reached the mountaintops; they traveled only as far as the foothills. Many people lived in the forests and grassy meadows of the foothills, gathered in small villages. In return for salt, these people would give Pham Thi Thu Trang’s people dried meat, animal skins, cloth spun from wool, clay pots, needles and scraping tools carved from bone, and little toys made of wood.</w:t>
-      </w:r>
-    </w:p>
-    <w:p>
-      <w:pPr>
-        <w:spacing w:after="0" w:line="240" w:lineRule="auto"/>
-        <w:ind w:left="0"/>
-        <w:rPr>
-          <w:rFonts w:eastAsia="Times New Roman" w:cs="Times New Roman"/>
-          <w:color w:val="000000"/>
-          <w:sz w:val="27"/>
-          <w:szCs w:val="27"/>
-        </w:rPr>
-      </w:pPr>
-      <w:r>
-        <w:rPr>
-          <w:rFonts w:eastAsia="Times New Roman" w:cs="Times New Roman"/>
-          <w:color w:val="000000"/>
-          <w:sz w:val="27"/>
-          <w:szCs w:val="27"/>
-        </w:rPr>
-        <w:t>Their bartering done, Pham Thi Thu Trang and her people would travel back down the river path to the sea. The cycle would begin again.</w:t>
+        <w:t>With their precious cargo of salt, the travelers crossed the coastal lowlands and traveled toward the mountains. But Tran Thi Ut’s people never reached the mountaintops; they traveled only as far as the foothills. Many people lived in the forests and grassy meadows of the foothills, gathered in small villages. In return for salt, these people would give Tran Thi Ut’s people dried meat, animal skins, cloth spun from wool, clay pots, needles and scraping tools carved from bone, and little toys made of wood.</w:t>
+      </w:r>
+    </w:p>
+    <w:p>
+      <w:pPr>
+        <w:spacing w:after="0" w:line="240" w:lineRule="auto"/>
+        <w:ind w:left="0"/>
+        <w:rPr>
+          <w:rFonts w:eastAsia="Times New Roman" w:cs="Times New Roman"/>
+          <w:color w:val="000000"/>
+          <w:sz w:val="27"/>
+          <w:szCs w:val="27"/>
+        </w:rPr>
+      </w:pPr>
+      <w:r>
+        <w:rPr>
+          <w:rFonts w:eastAsia="Times New Roman" w:cs="Times New Roman"/>
+          <w:color w:val="000000"/>
+          <w:sz w:val="27"/>
+          <w:szCs w:val="27"/>
+        </w:rPr>
+        <w:t>Their bartering done, Tran Thi Ut and her people would travel back down the river path to the sea. The cycle would begin again.</w:t>
       </w:r>
     </w:p>
     <w:p>
@@ -8933,7 +8933,7 @@
           <w:sz w:val="27"/>
           <w:szCs w:val="27"/>
         </w:rPr>
-        <w:t xml:space="preserve">Pham Thi Thu Trang </w:t>
+        <w:t xml:space="preserve">Tran Thi Ut </w:t>
       </w:r>
       <w:r>
         <w:rPr>
@@ -8963,28 +8963,28 @@
           <w:sz w:val="27"/>
           <w:szCs w:val="27"/>
         </w:rPr>
-        <w:t>Of all the places along the path, the area they were approaching, with the island in the river, was Pham Thi Thu Trang’s favorite.</w:t>
-      </w:r>
-    </w:p>
-    <w:p>
-      <w:pPr>
-        <w:spacing w:after="0" w:line="240" w:lineRule="auto"/>
-        <w:ind w:left="0"/>
-        <w:rPr>
-          <w:rFonts w:eastAsia="Times New Roman" w:cs="Times New Roman"/>
-          <w:color w:val="000000"/>
-          <w:sz w:val="27"/>
-          <w:szCs w:val="27"/>
-        </w:rPr>
-      </w:pPr>
-      <w:r>
-        <w:rPr>
-          <w:rFonts w:eastAsia="Times New Roman" w:cs="Times New Roman"/>
-          <w:color w:val="000000"/>
-          <w:sz w:val="27"/>
-          <w:szCs w:val="27"/>
-        </w:rPr>
-        <w:t>The terrain along this stretch of the river was mostly flat, but in the immediate vicinity of the island, the land on the sunrise side was like a rumpled cloth, with hills and ridges and valleys. Among Pham Thi Thu Trang’s people, there was a wooden baby’s crib, suitable for strapping to a cart, that had been passed down for generations. The island was shaped like that crib, longer than it was wide and pointed at the upriver end, where the flow had eroded both banks. The island was like a crib, and the group of hills on the sunrise side of the river were like old women mantled in heavy cloaks gathered to have a look at the baby in the crib—that was how Pham Thi Thu Trang’s father had once described the lay of the land.</w:t>
+        <w:t>Of all the places along the path, the area they were approaching, with the island in the river, was Tran Thi Ut’s favorite.</w:t>
+      </w:r>
+    </w:p>
+    <w:p>
+      <w:pPr>
+        <w:spacing w:after="0" w:line="240" w:lineRule="auto"/>
+        <w:ind w:left="0"/>
+        <w:rPr>
+          <w:rFonts w:eastAsia="Times New Roman" w:cs="Times New Roman"/>
+          <w:color w:val="000000"/>
+          <w:sz w:val="27"/>
+          <w:szCs w:val="27"/>
+        </w:rPr>
+      </w:pPr>
+      <w:r>
+        <w:rPr>
+          <w:rFonts w:eastAsia="Times New Roman" w:cs="Times New Roman"/>
+          <w:color w:val="000000"/>
+          <w:sz w:val="27"/>
+          <w:szCs w:val="27"/>
+        </w:rPr>
+        <w:t>The terrain along this stretch of the river was mostly flat, but in the immediate vicinity of the island, the land on the sunrise side was like a rumpled cloth, with hills and ridges and valleys. Among Tran Thi Ut’s people, there was a wooden baby’s crib, suitable for strapping to a cart, that had been passed down for generations. The island was shaped like that crib, longer than it was wide and pointed at the upriver end, where the flow had eroded both banks. The island was like a crib, and the group of hills on the sunrise side of the river were like old women mantled in heavy cloaks gathered to have a look at the baby in the crib—that was how Tran Thi Ut’s father had once described the lay of the land.</w:t>
       </w:r>
     </w:p>
     <w:p>
@@ -9058,7 +9058,7 @@
           <w:sz w:val="27"/>
           <w:szCs w:val="27"/>
         </w:rPr>
-        <w:t>“We’re close to the island, aren’t we, Papa?” said Pham Thi Thu Trang.</w:t>
+        <w:t>“We’re close to the island, aren’t we, Papa?” said Tran Thi Ut.</w:t>
       </w:r>
     </w:p>
     <w:p>
@@ -9141,7 +9141,7 @@
           <w:sz w:val="27"/>
           <w:szCs w:val="27"/>
         </w:rPr>
-        <w:t xml:space="preserve">, proud of his daughter’s memory and powers of observation. He was a strong, handsome man with flecks of gray in his black beard. His wife had borne several children, but all had died very young except Pham Thi Thu Trang, the last, whom his wife had died bearing. Pham Thi Thu Trang was very precious to him. Like her mother, she had golden hair. Now that she had reached the age of childbearing, Pham Thi Thu Trang was beginning to display the fullness of a woman’s hips and breasts. It was </w:t>
+        <w:t xml:space="preserve">, proud of his daughter’s memory and powers of observation. He was a strong, handsome man with flecks of gray in his black beard. His wife had borne several children, but all had died very young except Tran Thi Ut, the last, whom his wife had died bearing. Tran Thi Ut was very precious to him. Like her mother, she had golden hair. Now that she had reached the age of childbearing, Tran Thi Ut was beginning to display the fullness of a woman’s hips and breasts. It was </w:t>
       </w:r>
       <w:proofErr w:type="spellStart"/>
       <w:r>
@@ -9243,7 +9243,7 @@
           <w:sz w:val="27"/>
           <w:szCs w:val="27"/>
         </w:rPr>
-        <w:t>“There’s something so special about this place,” said Pham Thi Thu Trang, gazing at the sparkling river to her left and then at the rocky, tree-spotted hills ahead and to her right. “How was it made? Who made it?”</w:t>
+        <w:t>“There’s something so special about this place,” said Tran Thi Ut, gazing at the sparkling river to her left and then at the rocky, tree-spotted hills ahead and to her right. “How was it made? Who made it?”</w:t>
       </w:r>
     </w:p>
     <w:p>
@@ -9296,7 +9296,7 @@
           <w:sz w:val="27"/>
           <w:szCs w:val="27"/>
         </w:rPr>
-        <w:t xml:space="preserve">He was trying to think of some way to express these thoughts to Pham Thi Thu Trang, when a deer, drinking at the river, was startled by their approach. The deer bolted up the brushy bank and onto the path. Instead of running to safety, the creature stood and stared at </w:t>
+        <w:t xml:space="preserve">He was trying to think of some way to express these thoughts to Tran Thi Ut, when a deer, drinking at the river, was startled by their approach. The deer bolted up the brushy bank and onto the path. Instead of running to safety, the creature stood and stared at </w:t>
       </w:r>
       <w:r>
         <w:rPr>

</xml_diff>